<commit_message>
References used were added
</commit_message>
<xml_diff>
--- a/PDAN8411 POE Part 1.docx
+++ b/PDAN8411 POE Part 1.docx
@@ -3224,13 +3224,14 @@
     <w:tbl>
       <w:tblPr>
         <w:tblStyle w:val="TableGrid"/>
-        <w:tblW w:w="0" w:type="auto"/>
+        <w:tblW w:w="10296" w:type="dxa"/>
         <w:tblLook w:val="04A0" w:firstRow="1" w:lastRow="0" w:firstColumn="1" w:lastColumn="0" w:noHBand="0" w:noVBand="1"/>
       </w:tblPr>
       <w:tblGrid>
-        <w:gridCol w:w="1889"/>
-        <w:gridCol w:w="4360"/>
-        <w:gridCol w:w="2767"/>
+        <w:gridCol w:w="1862"/>
+        <w:gridCol w:w="3520"/>
+        <w:gridCol w:w="2693"/>
+        <w:gridCol w:w="2221"/>
       </w:tblGrid>
       <w:tr>
         <w:tc>
@@ -3257,7 +3258,7 @@
         </w:tc>
         <w:tc>
           <w:tcPr>
-            <w:tcW w:w="0" w:type="auto"/>
+            <w:tcW w:w="3520" w:type="dxa"/>
             <w:hideMark/>
           </w:tcPr>
           <w:p>
@@ -3279,7 +3280,7 @@
         </w:tc>
         <w:tc>
           <w:tcPr>
-            <w:tcW w:w="0" w:type="auto"/>
+            <w:tcW w:w="2693" w:type="dxa"/>
             <w:hideMark/>
           </w:tcPr>
           <w:p>
@@ -3296,6 +3297,26 @@
                 <w:bCs/>
               </w:rPr>
               <w:t>Expected Output</w:t>
+            </w:r>
+          </w:p>
+        </w:tc>
+        <w:tc>
+          <w:tcPr>
+            <w:tcW w:w="2221" w:type="dxa"/>
+          </w:tcPr>
+          <w:p>
+            <w:pPr>
+              <w:rPr>
+                <w:b/>
+                <w:bCs/>
+              </w:rPr>
+            </w:pPr>
+            <w:r>
+              <w:rPr>
+                <w:b/>
+                <w:bCs/>
+              </w:rPr>
+              <w:t>Reference</w:t>
             </w:r>
           </w:p>
         </w:tc>
@@ -3321,7 +3342,7 @@
         </w:tc>
         <w:tc>
           <w:tcPr>
-            <w:tcW w:w="0" w:type="auto"/>
+            <w:tcW w:w="3520" w:type="dxa"/>
             <w:hideMark/>
           </w:tcPr>
           <w:p>
@@ -3329,13 +3350,21 @@
               <w:spacing w:after="160" w:line="278" w:lineRule="auto"/>
             </w:pPr>
             <w:r>
-              <w:t>df.info(), df.describe()</w:t>
-            </w:r>
-          </w:p>
-        </w:tc>
-        <w:tc>
-          <w:tcPr>
-            <w:tcW w:w="0" w:type="auto"/>
+              <w:t>df.info(), </w:t>
+            </w:r>
+            <w:proofErr w:type="spellStart"/>
+            <w:r>
+              <w:t>df.describe</w:t>
+            </w:r>
+            <w:proofErr w:type="spellEnd"/>
+            <w:r>
+              <w:t>()</w:t>
+            </w:r>
+          </w:p>
+        </w:tc>
+        <w:tc>
+          <w:tcPr>
+            <w:tcW w:w="2693" w:type="dxa"/>
             <w:hideMark/>
           </w:tcPr>
           <w:p>
@@ -3347,6 +3376,33 @@
             </w:r>
           </w:p>
         </w:tc>
+        <w:sdt>
+          <w:sdtPr>
+            <w:rPr>
+              <w:color w:val="000000"/>
+            </w:rPr>
+            <w:tag w:val="MENDELEY_CITATION_v3_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"/>
+            <w:id w:val="-1117679058"/>
+            <w:placeholder>
+              <w:docPart w:val="DefaultPlaceholder_-1854013440"/>
+            </w:placeholder>
+          </w:sdtPr>
+          <w:sdtContent>
+            <w:tc>
+              <w:tcPr>
+                <w:tcW w:w="2221" w:type="dxa"/>
+              </w:tcPr>
+              <w:p>
+                <w:r>
+                  <w:rPr>
+                    <w:color w:val="000000"/>
+                  </w:rPr>
+                  <w:t>(Anon., 2025)</w:t>
+                </w:r>
+              </w:p>
+            </w:tc>
+          </w:sdtContent>
+        </w:sdt>
       </w:tr>
       <w:tr>
         <w:tc>
@@ -3369,7 +3425,7 @@
         </w:tc>
         <w:tc>
           <w:tcPr>
-            <w:tcW w:w="0" w:type="auto"/>
+            <w:tcW w:w="3520" w:type="dxa"/>
             <w:hideMark/>
           </w:tcPr>
           <w:p>
@@ -3383,7 +3439,7 @@
         </w:tc>
         <w:tc>
           <w:tcPr>
-            <w:tcW w:w="0" w:type="auto"/>
+            <w:tcW w:w="2693" w:type="dxa"/>
             <w:hideMark/>
           </w:tcPr>
           <w:p>
@@ -3395,6 +3451,12 @@
             </w:r>
           </w:p>
         </w:tc>
+        <w:tc>
+          <w:tcPr>
+            <w:tcW w:w="2221" w:type="dxa"/>
+          </w:tcPr>
+          <w:p/>
+        </w:tc>
       </w:tr>
       <w:tr>
         <w:tc>
@@ -3417,7 +3479,7 @@
         </w:tc>
         <w:tc>
           <w:tcPr>
-            <w:tcW w:w="0" w:type="auto"/>
+            <w:tcW w:w="3520" w:type="dxa"/>
             <w:hideMark/>
           </w:tcPr>
           <w:p>
@@ -3431,7 +3493,7 @@
         </w:tc>
         <w:tc>
           <w:tcPr>
-            <w:tcW w:w="0" w:type="auto"/>
+            <w:tcW w:w="2693" w:type="dxa"/>
             <w:hideMark/>
           </w:tcPr>
           <w:p>
@@ -3443,6 +3505,12 @@
             </w:r>
           </w:p>
         </w:tc>
+        <w:tc>
+          <w:tcPr>
+            <w:tcW w:w="2221" w:type="dxa"/>
+          </w:tcPr>
+          <w:p/>
+        </w:tc>
       </w:tr>
       <w:tr>
         <w:tc>
@@ -3465,7 +3533,7 @@
         </w:tc>
         <w:tc>
           <w:tcPr>
-            <w:tcW w:w="0" w:type="auto"/>
+            <w:tcW w:w="3520" w:type="dxa"/>
             <w:hideMark/>
           </w:tcPr>
           <w:p>
@@ -3473,13 +3541,21 @@
               <w:spacing w:after="160" w:line="278" w:lineRule="auto"/>
             </w:pPr>
             <w:r>
-              <w:t>Heatmap (df.corr())</w:t>
-            </w:r>
-          </w:p>
-        </w:tc>
-        <w:tc>
-          <w:tcPr>
-            <w:tcW w:w="0" w:type="auto"/>
+              <w:t>Heatmap (</w:t>
+            </w:r>
+            <w:proofErr w:type="spellStart"/>
+            <w:r>
+              <w:t>df.corr</w:t>
+            </w:r>
+            <w:proofErr w:type="spellEnd"/>
+            <w:r>
+              <w:t>())</w:t>
+            </w:r>
+          </w:p>
+        </w:tc>
+        <w:tc>
+          <w:tcPr>
+            <w:tcW w:w="2693" w:type="dxa"/>
             <w:hideMark/>
           </w:tcPr>
           <w:p>
@@ -3491,6 +3567,33 @@
             </w:r>
           </w:p>
         </w:tc>
+        <w:sdt>
+          <w:sdtPr>
+            <w:rPr>
+              <w:color w:val="000000"/>
+            </w:rPr>
+            <w:tag w:val="MENDELEY_CITATION_v3_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"/>
+            <w:id w:val="1701433629"/>
+            <w:placeholder>
+              <w:docPart w:val="DefaultPlaceholder_-1854013440"/>
+            </w:placeholder>
+          </w:sdtPr>
+          <w:sdtContent>
+            <w:tc>
+              <w:tcPr>
+                <w:tcW w:w="2221" w:type="dxa"/>
+              </w:tcPr>
+              <w:p>
+                <w:r>
+                  <w:rPr>
+                    <w:color w:val="000000"/>
+                  </w:rPr>
+                  <w:t>(Anon., 2005)</w:t>
+                </w:r>
+              </w:p>
+            </w:tc>
+          </w:sdtContent>
+        </w:sdt>
       </w:tr>
     </w:tbl>
     <w:p>
@@ -3550,7 +3653,28 @@
         </w:drawing>
       </w:r>
     </w:p>
-    <w:p/>
+    <w:sdt>
+      <w:sdtPr>
+        <w:rPr>
+          <w:color w:val="000000"/>
+        </w:rPr>
+        <w:tag w:val="MENDELEY_CITATION_v3_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"/>
+        <w:id w:val="173919615"/>
+        <w:placeholder>
+          <w:docPart w:val="DefaultPlaceholder_-1854013440"/>
+        </w:placeholder>
+      </w:sdtPr>
+      <w:sdtContent>
+        <w:p>
+          <w:r>
+            <w:rPr>
+              <w:color w:val="000000"/>
+            </w:rPr>
+            <w:t>(Hunter, 2007)</w:t>
+          </w:r>
+        </w:p>
+      </w:sdtContent>
+    </w:sdt>
     <w:p>
       <w:pPr>
         <w:pStyle w:val="Heading3"/>
@@ -3602,23 +3726,24 @@
     <w:tbl>
       <w:tblPr>
         <w:tblStyle w:val="TableGrid"/>
-        <w:tblW w:w="0" w:type="auto"/>
+        <w:tblW w:w="9176" w:type="dxa"/>
+        <w:tblInd w:w="-5" w:type="dxa"/>
+        <w:tblLayout w:type="fixed"/>
         <w:tblLook w:val="04A0" w:firstRow="1" w:lastRow="0" w:firstColumn="1" w:lastColumn="0" w:noHBand="0" w:noVBand="1"/>
       </w:tblPr>
       <w:tblGrid>
-        <w:gridCol w:w="1648"/>
-        <w:gridCol w:w="2228"/>
-        <w:gridCol w:w="3021"/>
-        <w:gridCol w:w="1347"/>
-        <w:gridCol w:w="772"/>
+        <w:gridCol w:w="2703"/>
+        <w:gridCol w:w="2356"/>
+        <w:gridCol w:w="2651"/>
+        <w:gridCol w:w="1466"/>
       </w:tblGrid>
       <w:tr>
         <w:trPr>
-          <w:gridAfter w:val="2"/>
+          <w:trHeight w:val="503"/>
         </w:trPr>
         <w:tc>
           <w:tcPr>
-            <w:tcW w:w="0" w:type="auto"/>
+            <w:tcW w:w="2703" w:type="dxa"/>
             <w:hideMark/>
           </w:tcPr>
           <w:p>
@@ -3640,7 +3765,7 @@
         </w:tc>
         <w:tc>
           <w:tcPr>
-            <w:tcW w:w="0" w:type="auto"/>
+            <w:tcW w:w="2356" w:type="dxa"/>
             <w:hideMark/>
           </w:tcPr>
           <w:p>
@@ -3662,7 +3787,7 @@
         </w:tc>
         <w:tc>
           <w:tcPr>
-            <w:tcW w:w="0" w:type="auto"/>
+            <w:tcW w:w="2651" w:type="dxa"/>
             <w:hideMark/>
           </w:tcPr>
           <w:p>
@@ -3682,11 +3807,34 @@
             </w:r>
           </w:p>
         </w:tc>
+        <w:tc>
+          <w:tcPr>
+            <w:tcW w:w="1466" w:type="dxa"/>
+          </w:tcPr>
+          <w:p>
+            <w:pPr>
+              <w:rPr>
+                <w:b/>
+                <w:bCs/>
+              </w:rPr>
+            </w:pPr>
+            <w:r>
+              <w:rPr>
+                <w:b/>
+                <w:bCs/>
+              </w:rPr>
+              <w:t>Reference</w:t>
+            </w:r>
+          </w:p>
+        </w:tc>
       </w:tr>
       <w:tr>
-        <w:tc>
-          <w:tcPr>
-            <w:tcW w:w="0" w:type="auto"/>
+        <w:trPr>
+          <w:trHeight w:val="859"/>
+        </w:trPr>
+        <w:tc>
+          <w:tcPr>
+            <w:tcW w:w="2703" w:type="dxa"/>
             <w:hideMark/>
           </w:tcPr>
           <w:p>
@@ -3704,21 +3852,26 @@
         </w:tc>
         <w:tc>
           <w:tcPr>
-            <w:tcW w:w="0" w:type="auto"/>
+            <w:tcW w:w="2356" w:type="dxa"/>
             <w:hideMark/>
           </w:tcPr>
           <w:p>
             <w:pPr>
               <w:spacing w:after="160" w:line="278" w:lineRule="auto"/>
             </w:pPr>
-            <w:r>
-              <w:t>df.corr()[['charges']]</w:t>
-            </w:r>
-          </w:p>
-        </w:tc>
-        <w:tc>
-          <w:tcPr>
-            <w:tcW w:w="0" w:type="auto"/>
+            <w:proofErr w:type="spellStart"/>
+            <w:r>
+              <w:t>df.corr</w:t>
+            </w:r>
+            <w:proofErr w:type="spellEnd"/>
+            <w:r>
+              <w:t>()[['charges']]</w:t>
+            </w:r>
+          </w:p>
+        </w:tc>
+        <w:tc>
+          <w:tcPr>
+            <w:tcW w:w="2651" w:type="dxa"/>
             <w:hideMark/>
           </w:tcPr>
           <w:p>
@@ -3726,13 +3879,42 @@
               <w:spacing w:after="160" w:line="278" w:lineRule="auto"/>
             </w:pPr>
             <w:r>
-              <w:t>Keep features with `</w:t>
-            </w:r>
-          </w:p>
-        </w:tc>
-        <w:tc>
-          <w:tcPr>
-            <w:tcW w:w="0" w:type="auto"/>
+              <w:t xml:space="preserve">Keep features with </w:t>
+            </w:r>
+            <w:r>
+              <w:t>correlation</w:t>
+            </w:r>
+            <w:r>
+              <w:t xml:space="preserve"> </w:t>
+            </w:r>
+            <w:r>
+              <w:t>&gt;</w:t>
+            </w:r>
+            <w:r>
+              <w:t xml:space="preserve"> </w:t>
+            </w:r>
+            <w:r>
+              <w:t>0.</w:t>
+            </w:r>
+            <w:r>
+              <w:t>2</w:t>
+            </w:r>
+          </w:p>
+        </w:tc>
+        <w:tc>
+          <w:tcPr>
+            <w:tcW w:w="1466" w:type="dxa"/>
+          </w:tcPr>
+          <w:p/>
+        </w:tc>
+      </w:tr>
+      <w:tr>
+        <w:trPr>
+          <w:trHeight w:val="859"/>
+        </w:trPr>
+        <w:tc>
+          <w:tcPr>
+            <w:tcW w:w="2703" w:type="dxa"/>
             <w:hideMark/>
           </w:tcPr>
           <w:p>
@@ -3740,29 +3922,33 @@
               <w:spacing w:after="160" w:line="278" w:lineRule="auto"/>
             </w:pPr>
             <w:r>
-              <w:t>correlation</w:t>
-            </w:r>
-          </w:p>
-        </w:tc>
-        <w:tc>
-          <w:tcPr>
-            <w:tcW w:w="0" w:type="auto"/>
+              <w:rPr>
+                <w:b/>
+                <w:bCs/>
+              </w:rPr>
+              <w:t>2. P-values</w:t>
+            </w:r>
+          </w:p>
+        </w:tc>
+        <w:tc>
+          <w:tcPr>
+            <w:tcW w:w="2356" w:type="dxa"/>
             <w:hideMark/>
           </w:tcPr>
           <w:p>
             <w:pPr>
               <w:spacing w:after="160" w:line="278" w:lineRule="auto"/>
             </w:pPr>
-            <w:r>
-              <w:t>&gt; 0.2`.</w:t>
-            </w:r>
-          </w:p>
-        </w:tc>
-      </w:tr>
-      <w:tr>
-        <w:tc>
-          <w:tcPr>
-            <w:tcW w:w="0" w:type="auto"/>
+            <w:proofErr w:type="spellStart"/>
+            <w:r>
+              <w:t>statsmodels.OLS</w:t>
+            </w:r>
+            <w:proofErr w:type="spellEnd"/>
+          </w:p>
+        </w:tc>
+        <w:tc>
+          <w:tcPr>
+            <w:tcW w:w="2651" w:type="dxa"/>
             <w:hideMark/>
           </w:tcPr>
           <w:p>
@@ -3770,17 +3956,45 @@
               <w:spacing w:after="160" w:line="278" w:lineRule="auto"/>
             </w:pPr>
             <w:r>
-              <w:rPr>
-                <w:b/>
-                <w:bCs/>
-              </w:rPr>
-              <w:t>2. P-values</w:t>
-            </w:r>
-          </w:p>
-        </w:tc>
-        <w:tc>
-          <w:tcPr>
-            <w:tcW w:w="0" w:type="auto"/>
+              <w:t>Retain features with p &lt; 0.05.</w:t>
+            </w:r>
+          </w:p>
+        </w:tc>
+        <w:sdt>
+          <w:sdtPr>
+            <w:rPr>
+              <w:color w:val="000000"/>
+            </w:rPr>
+            <w:tag w:val="MENDELEY_CITATION_v3_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"/>
+            <w:id w:val="633062130"/>
+            <w:placeholder>
+              <w:docPart w:val="DefaultPlaceholder_-1854013440"/>
+            </w:placeholder>
+          </w:sdtPr>
+          <w:sdtContent>
+            <w:tc>
+              <w:tcPr>
+                <w:tcW w:w="1466" w:type="dxa"/>
+              </w:tcPr>
+              <w:p>
+                <w:r>
+                  <w:rPr>
+                    <w:color w:val="000000"/>
+                  </w:rPr>
+                  <w:t>(Wasserstein and Lazar, 2016)</w:t>
+                </w:r>
+              </w:p>
+            </w:tc>
+          </w:sdtContent>
+        </w:sdt>
+      </w:tr>
+      <w:tr>
+        <w:trPr>
+          <w:trHeight w:val="847"/>
+        </w:trPr>
+        <w:tc>
+          <w:tcPr>
+            <w:tcW w:w="2703" w:type="dxa"/>
             <w:hideMark/>
           </w:tcPr>
           <w:p>
@@ -3788,13 +4002,17 @@
               <w:spacing w:after="160" w:line="278" w:lineRule="auto"/>
             </w:pPr>
             <w:r>
-              <w:t>statsmodels.OLS</w:t>
-            </w:r>
-          </w:p>
-        </w:tc>
-        <w:tc>
-          <w:tcPr>
-            <w:tcW w:w="0" w:type="auto"/>
+              <w:rPr>
+                <w:b/>
+                <w:bCs/>
+              </w:rPr>
+              <w:t>3. Domain Knowledge</w:t>
+            </w:r>
+          </w:p>
+        </w:tc>
+        <w:tc>
+          <w:tcPr>
+            <w:tcW w:w="2356" w:type="dxa"/>
             <w:hideMark/>
           </w:tcPr>
           <w:p>
@@ -3802,75 +4020,19 @@
               <w:spacing w:after="160" w:line="278" w:lineRule="auto"/>
             </w:pPr>
             <w:r>
-              <w:t>Retain features with p &lt; 0.05.</w:t>
-            </w:r>
-          </w:p>
-        </w:tc>
-        <w:tc>
-          <w:tcPr>
-            <w:tcW w:w="0" w:type="auto"/>
+              <w:t>Client input</w:t>
+            </w:r>
+          </w:p>
+        </w:tc>
+        <w:tc>
+          <w:tcPr>
+            <w:tcW w:w="2651" w:type="dxa"/>
             <w:hideMark/>
           </w:tcPr>
           <w:p>
             <w:pPr>
               <w:spacing w:after="160" w:line="278" w:lineRule="auto"/>
             </w:pPr>
-          </w:p>
-        </w:tc>
-        <w:tc>
-          <w:tcPr>
-            <w:tcW w:w="0" w:type="auto"/>
-            <w:hideMark/>
-          </w:tcPr>
-          <w:p>
-            <w:pPr>
-              <w:spacing w:after="160" w:line="278" w:lineRule="auto"/>
-            </w:pPr>
-          </w:p>
-        </w:tc>
-      </w:tr>
-      <w:tr>
-        <w:tc>
-          <w:tcPr>
-            <w:tcW w:w="0" w:type="auto"/>
-            <w:hideMark/>
-          </w:tcPr>
-          <w:p>
-            <w:pPr>
-              <w:spacing w:after="160" w:line="278" w:lineRule="auto"/>
-            </w:pPr>
-            <w:r>
-              <w:rPr>
-                <w:b/>
-                <w:bCs/>
-              </w:rPr>
-              <w:t>3. Domain Knowledge</w:t>
-            </w:r>
-          </w:p>
-        </w:tc>
-        <w:tc>
-          <w:tcPr>
-            <w:tcW w:w="0" w:type="auto"/>
-            <w:hideMark/>
-          </w:tcPr>
-          <w:p>
-            <w:pPr>
-              <w:spacing w:after="160" w:line="278" w:lineRule="auto"/>
-            </w:pPr>
-            <w:r>
-              <w:t>Client input</w:t>
-            </w:r>
-          </w:p>
-        </w:tc>
-        <w:tc>
-          <w:tcPr>
-            <w:tcW w:w="0" w:type="auto"/>
-            <w:hideMark/>
-          </w:tcPr>
-          <w:p>
-            <w:pPr>
-              <w:spacing w:after="160" w:line="278" w:lineRule="auto"/>
-            </w:pPr>
             <w:r>
               <w:t>Prioritize smoker, age, bmi.</w:t>
             </w:r>
@@ -3878,25 +4040,9 @@
         </w:tc>
         <w:tc>
           <w:tcPr>
-            <w:tcW w:w="0" w:type="auto"/>
-            <w:hideMark/>
-          </w:tcPr>
-          <w:p>
-            <w:pPr>
-              <w:spacing w:after="160" w:line="278" w:lineRule="auto"/>
-            </w:pPr>
-          </w:p>
-        </w:tc>
-        <w:tc>
-          <w:tcPr>
-            <w:tcW w:w="0" w:type="auto"/>
-            <w:hideMark/>
-          </w:tcPr>
-          <w:p>
-            <w:pPr>
-              <w:spacing w:after="160" w:line="278" w:lineRule="auto"/>
-            </w:pPr>
-          </w:p>
+            <w:tcW w:w="1466" w:type="dxa"/>
+          </w:tcPr>
+          <w:p/>
         </w:tc>
       </w:tr>
     </w:tbl>
@@ -3953,13 +4099,14 @@
     <w:tbl>
       <w:tblPr>
         <w:tblStyle w:val="TableGrid"/>
-        <w:tblW w:w="0" w:type="auto"/>
+        <w:tblW w:w="10201" w:type="dxa"/>
         <w:tblLook w:val="04A0" w:firstRow="1" w:lastRow="0" w:firstColumn="1" w:lastColumn="0" w:noHBand="0" w:noVBand="1"/>
       </w:tblPr>
       <w:tblGrid>
         <w:gridCol w:w="2137"/>
         <w:gridCol w:w="2672"/>
         <w:gridCol w:w="3591"/>
+        <w:gridCol w:w="1801"/>
       </w:tblGrid>
       <w:tr>
         <w:tc>
@@ -4025,6 +4172,26 @@
                 <w:bCs/>
               </w:rPr>
               <w:t>Notes</w:t>
+            </w:r>
+          </w:p>
+        </w:tc>
+        <w:tc>
+          <w:tcPr>
+            <w:tcW w:w="1801" w:type="dxa"/>
+          </w:tcPr>
+          <w:p>
+            <w:pPr>
+              <w:rPr>
+                <w:b/>
+                <w:bCs/>
+              </w:rPr>
+            </w:pPr>
+            <w:r>
+              <w:rPr>
+                <w:b/>
+                <w:bCs/>
+              </w:rPr>
+              <w:t>Reference</w:t>
             </w:r>
           </w:p>
         </w:tc>
@@ -4057,8 +4224,13 @@
             <w:pPr>
               <w:spacing w:after="160" w:line="278" w:lineRule="auto"/>
             </w:pPr>
-            <w:r>
-              <w:t>train_test_split() (80/20)</w:t>
+            <w:proofErr w:type="spellStart"/>
+            <w:r>
+              <w:t>train_test_split</w:t>
+            </w:r>
+            <w:proofErr w:type="spellEnd"/>
+            <w:r>
+              <w:t>() (80/20)</w:t>
             </w:r>
           </w:p>
         </w:tc>
@@ -4076,6 +4248,47 @@
             </w:r>
           </w:p>
         </w:tc>
+        <w:sdt>
+          <w:sdtPr>
+            <w:rPr>
+              <w:color w:val="000000"/>
+            </w:rPr>
+            <w:tag w:val="MENDELEY_CITATION_v3_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"/>
+            <w:id w:val="-1175568931"/>
+            <w:placeholder>
+              <w:docPart w:val="DefaultPlaceholder_-1854013440"/>
+            </w:placeholder>
+          </w:sdtPr>
+          <w:sdtContent>
+            <w:tc>
+              <w:tcPr>
+                <w:tcW w:w="1801" w:type="dxa"/>
+              </w:tcPr>
+              <w:p>
+                <w:r>
+                  <w:rPr>
+                    <w:color w:val="000000"/>
+                  </w:rPr>
+                  <w:t>(</w:t>
+                </w:r>
+                <w:proofErr w:type="spellStart"/>
+                <w:r>
+                  <w:rPr>
+                    <w:color w:val="000000"/>
+                  </w:rPr>
+                  <w:t>Pedregos</w:t>
+                </w:r>
+                <w:proofErr w:type="spellEnd"/>
+                <w:r>
+                  <w:rPr>
+                    <w:color w:val="000000"/>
+                  </w:rPr>
+                  <w:t xml:space="preserve"> et al., 2011)</w:t>
+                </w:r>
+              </w:p>
+            </w:tc>
+          </w:sdtContent>
+        </w:sdt>
       </w:tr>
       <w:tr>
         <w:tc>
@@ -4105,8 +4318,13 @@
             <w:pPr>
               <w:spacing w:after="160" w:line="278" w:lineRule="auto"/>
             </w:pPr>
-            <w:r>
-              <w:t>LinearRegression()</w:t>
+            <w:proofErr w:type="spellStart"/>
+            <w:r>
+              <w:t>LinearRegression</w:t>
+            </w:r>
+            <w:proofErr w:type="spellEnd"/>
+            <w:r>
+              <w:t>()</w:t>
             </w:r>
           </w:p>
         </w:tc>
@@ -4124,6 +4342,12 @@
             </w:r>
           </w:p>
         </w:tc>
+        <w:tc>
+          <w:tcPr>
+            <w:tcW w:w="1801" w:type="dxa"/>
+          </w:tcPr>
+          <w:p/>
+        </w:tc>
       </w:tr>
       <w:tr>
         <w:tc>
@@ -4156,6 +4380,9 @@
             <w:r>
               <w:t>Ridge(alpha=1.0)</w:t>
             </w:r>
+            <w:r>
+              <w:t xml:space="preserve"> </w:t>
+            </w:r>
           </w:p>
         </w:tc>
         <w:tc>
@@ -4171,7 +4398,45 @@
               <w:t>If multicollinearity exists.</w:t>
             </w:r>
           </w:p>
-        </w:tc>
+          <w:p>
+            <w:pPr>
+              <w:spacing w:after="160" w:line="278" w:lineRule="auto"/>
+            </w:pPr>
+            <w:r>
+              <w:t xml:space="preserve">Also to </w:t>
+            </w:r>
+            <w:r>
+              <w:t>reduce overfitting</w:t>
+            </w:r>
+          </w:p>
+        </w:tc>
+        <w:sdt>
+          <w:sdtPr>
+            <w:rPr>
+              <w:color w:val="000000"/>
+            </w:rPr>
+            <w:tag w:val="MENDELEY_CITATION_v3_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"/>
+            <w:id w:val="1006174955"/>
+            <w:placeholder>
+              <w:docPart w:val="DefaultPlaceholder_-1854013440"/>
+            </w:placeholder>
+          </w:sdtPr>
+          <w:sdtContent>
+            <w:tc>
+              <w:tcPr>
+                <w:tcW w:w="1801" w:type="dxa"/>
+              </w:tcPr>
+              <w:p>
+                <w:r>
+                  <w:rPr>
+                    <w:color w:val="000000"/>
+                  </w:rPr>
+                  <w:t>(Hastie, Tibshirani and Friedman, 2009)</w:t>
+                </w:r>
+              </w:p>
+            </w:tc>
+          </w:sdtContent>
+        </w:sdt>
       </w:tr>
     </w:tbl>
     <w:p>
@@ -4287,13 +4552,14 @@
     <w:tbl>
       <w:tblPr>
         <w:tblStyle w:val="TableGrid"/>
-        <w:tblW w:w="0" w:type="auto"/>
+        <w:tblW w:w="10201" w:type="dxa"/>
         <w:tblLook w:val="04A0" w:firstRow="1" w:lastRow="0" w:firstColumn="1" w:lastColumn="0" w:noHBand="0" w:noVBand="1"/>
       </w:tblPr>
       <w:tblGrid>
         <w:gridCol w:w="1295"/>
-        <w:gridCol w:w="3401"/>
-        <w:gridCol w:w="4308"/>
+        <w:gridCol w:w="3316"/>
+        <w:gridCol w:w="4183"/>
+        <w:gridCol w:w="1407"/>
       </w:tblGrid>
       <w:tr>
         <w:tc>
@@ -4359,6 +4625,26 @@
                 <w:bCs/>
               </w:rPr>
               <w:t>Interpretation</w:t>
+            </w:r>
+          </w:p>
+        </w:tc>
+        <w:tc>
+          <w:tcPr>
+            <w:tcW w:w="1407" w:type="dxa"/>
+          </w:tcPr>
+          <w:p>
+            <w:pPr>
+              <w:rPr>
+                <w:b/>
+                <w:bCs/>
+              </w:rPr>
+            </w:pPr>
+            <w:r>
+              <w:rPr>
+                <w:b/>
+                <w:bCs/>
+              </w:rPr>
+              <w:t>Reference</w:t>
             </w:r>
           </w:p>
         </w:tc>
@@ -4392,7 +4678,23 @@
               <w:spacing w:after="160" w:line="278" w:lineRule="auto"/>
             </w:pPr>
             <w:r>
-              <w:t>1 - (SS_res / SS_tot)</w:t>
+              <w:t>1 - (</w:t>
+            </w:r>
+            <w:proofErr w:type="spellStart"/>
+            <w:r>
+              <w:t>SS_res</w:t>
+            </w:r>
+            <w:proofErr w:type="spellEnd"/>
+            <w:r>
+              <w:t xml:space="preserve"> / </w:t>
+            </w:r>
+            <w:proofErr w:type="spellStart"/>
+            <w:r>
+              <w:t>SS_tot</w:t>
+            </w:r>
+            <w:proofErr w:type="spellEnd"/>
+            <w:r>
+              <w:t>)</w:t>
             </w:r>
           </w:p>
         </w:tc>
@@ -4406,10 +4708,40 @@
               <w:spacing w:after="160" w:line="278" w:lineRule="auto"/>
             </w:pPr>
             <w:r>
+              <w:t>75</w:t>
+            </w:r>
+            <w:r>
               <w:t>% variance explained (target: &gt;0.7).</w:t>
             </w:r>
           </w:p>
         </w:tc>
+        <w:sdt>
+          <w:sdtPr>
+            <w:rPr>
+              <w:color w:val="000000"/>
+            </w:rPr>
+            <w:tag w:val="MENDELEY_CITATION_v3_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"/>
+            <w:id w:val="489991911"/>
+            <w:placeholder>
+              <w:docPart w:val="DefaultPlaceholder_-1854013440"/>
+            </w:placeholder>
+          </w:sdtPr>
+          <w:sdtContent>
+            <w:tc>
+              <w:tcPr>
+                <w:tcW w:w="1407" w:type="dxa"/>
+              </w:tcPr>
+              <w:p>
+                <w:r>
+                  <w:rPr>
+                    <w:color w:val="000000"/>
+                  </w:rPr>
+                  <w:t>(James et al., 2021)</w:t>
+                </w:r>
+              </w:p>
+            </w:tc>
+          </w:sdtContent>
+        </w:sdt>
       </w:tr>
       <w:tr>
         <w:tc>
@@ -4440,7 +4772,23 @@
               <w:spacing w:after="160" w:line="278" w:lineRule="auto"/>
             </w:pPr>
             <w:r>
-              <w:t>sqrt(mean((y_true - y_pred)^2))</w:t>
+              <w:t>sqrt(mean((</w:t>
+            </w:r>
+            <w:proofErr w:type="spellStart"/>
+            <w:r>
+              <w:t>y_true</w:t>
+            </w:r>
+            <w:proofErr w:type="spellEnd"/>
+            <w:r>
+              <w:t xml:space="preserve"> - </w:t>
+            </w:r>
+            <w:proofErr w:type="spellStart"/>
+            <w:r>
+              <w:t>y_pred</w:t>
+            </w:r>
+            <w:proofErr w:type="spellEnd"/>
+            <w:r>
+              <w:t>)^2))</w:t>
             </w:r>
           </w:p>
         </w:tc>
@@ -4458,6 +4806,33 @@
             </w:r>
           </w:p>
         </w:tc>
+        <w:sdt>
+          <w:sdtPr>
+            <w:rPr>
+              <w:color w:val="000000"/>
+            </w:rPr>
+            <w:tag w:val="MENDELEY_CITATION_v3_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"/>
+            <w:id w:val="-734400786"/>
+            <w:placeholder>
+              <w:docPart w:val="DefaultPlaceholder_-1854013440"/>
+            </w:placeholder>
+          </w:sdtPr>
+          <w:sdtContent>
+            <w:tc>
+              <w:tcPr>
+                <w:tcW w:w="1407" w:type="dxa"/>
+              </w:tcPr>
+              <w:p>
+                <w:r>
+                  <w:rPr>
+                    <w:color w:val="000000"/>
+                  </w:rPr>
+                  <w:t>(Chai and Draxler, 2014)</w:t>
+                </w:r>
+              </w:p>
+            </w:tc>
+          </w:sdtContent>
+        </w:sdt>
       </w:tr>
       <w:tr>
         <w:tc>
@@ -4487,9 +4862,19 @@
             <w:pPr>
               <w:spacing w:after="160" w:line="278" w:lineRule="auto"/>
             </w:pPr>
-            <w:r>
-              <w:t>y_test - y_pred</w:t>
-            </w:r>
+            <w:proofErr w:type="spellStart"/>
+            <w:r>
+              <w:t>y_test</w:t>
+            </w:r>
+            <w:proofErr w:type="spellEnd"/>
+            <w:r>
+              <w:t xml:space="preserve"> - </w:t>
+            </w:r>
+            <w:proofErr w:type="spellStart"/>
+            <w:r>
+              <w:t>y_pred</w:t>
+            </w:r>
+            <w:proofErr w:type="spellEnd"/>
           </w:p>
         </w:tc>
         <w:tc>
@@ -4505,6 +4890,12 @@
               <w:t>Check for patterns (heteroscedasticity).</w:t>
             </w:r>
           </w:p>
+        </w:tc>
+        <w:tc>
+          <w:tcPr>
+            <w:tcW w:w="1407" w:type="dxa"/>
+          </w:tcPr>
+          <w:p/>
         </w:tc>
       </w:tr>
     </w:tbl>
@@ -4558,6 +4949,28 @@
         </w:drawing>
       </w:r>
     </w:p>
+    <w:sdt>
+      <w:sdtPr>
+        <w:rPr>
+          <w:color w:val="000000"/>
+        </w:rPr>
+        <w:tag w:val="MENDELEY_CITATION_v3_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"/>
+        <w:id w:val="1026299694"/>
+        <w:placeholder>
+          <w:docPart w:val="DefaultPlaceholder_-1854013440"/>
+        </w:placeholder>
+      </w:sdtPr>
+      <w:sdtContent>
+        <w:p>
+          <w:r>
+            <w:rPr>
+              <w:color w:val="000000"/>
+            </w:rPr>
+            <w:t>(Hunter, 2007)</w:t>
+          </w:r>
+        </w:p>
+      </w:sdtContent>
+    </w:sdt>
     <w:p>
       <w:pPr>
         <w:pStyle w:val="Heading3"/>
@@ -4795,6 +5208,31 @@
         </w:drawing>
       </w:r>
     </w:p>
+    <w:sdt>
+      <w:sdtPr>
+        <w:rPr>
+          <w:color w:val="000000"/>
+        </w:rPr>
+        <w:tag w:val="MENDELEY_CITATION_v3_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"/>
+        <w:id w:val="1808122816"/>
+        <w:placeholder>
+          <w:docPart w:val="DefaultPlaceholder_-1854013440"/>
+        </w:placeholder>
+      </w:sdtPr>
+      <w:sdtContent>
+        <w:p>
+          <w:pPr>
+            <w:pStyle w:val="ListParagraph"/>
+          </w:pPr>
+          <w:r>
+            <w:rPr>
+              <w:color w:val="000000"/>
+            </w:rPr>
+            <w:t>(Hunter, 2007)</w:t>
+          </w:r>
+        </w:p>
+      </w:sdtContent>
+    </w:sdt>
     <w:p>
       <w:pPr>
         <w:pStyle w:val="ListParagraph"/>
@@ -4933,6 +5371,31 @@
         </w:drawing>
       </w:r>
     </w:p>
+    <w:sdt>
+      <w:sdtPr>
+        <w:rPr>
+          <w:color w:val="000000"/>
+        </w:rPr>
+        <w:tag w:val="MENDELEY_CITATION_v3_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"/>
+        <w:id w:val="1360475247"/>
+        <w:placeholder>
+          <w:docPart w:val="DefaultPlaceholder_-1854013440"/>
+        </w:placeholder>
+      </w:sdtPr>
+      <w:sdtContent>
+        <w:p>
+          <w:pPr>
+            <w:pStyle w:val="ListParagraph"/>
+          </w:pPr>
+          <w:r>
+            <w:rPr>
+              <w:color w:val="000000"/>
+            </w:rPr>
+            <w:t>(Hunter, 2007)</w:t>
+          </w:r>
+        </w:p>
+      </w:sdtContent>
+    </w:sdt>
     <w:p>
       <w:r>
         <w:t>BMI vs Charges Analysis</w:t>
@@ -5086,14 +5549,32 @@
         </w:drawing>
       </w:r>
     </w:p>
+    <w:sdt>
+      <w:sdtPr>
+        <w:rPr>
+          <w:color w:val="000000"/>
+        </w:rPr>
+        <w:tag w:val="MENDELEY_CITATION_v3_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"/>
+        <w:id w:val="-1251117392"/>
+        <w:placeholder>
+          <w:docPart w:val="DefaultPlaceholder_-1854013440"/>
+        </w:placeholder>
+      </w:sdtPr>
+      <w:sdtContent>
+        <w:p>
+          <w:r>
+            <w:rPr>
+              <w:color w:val="000000"/>
+            </w:rPr>
+            <w:t>(Hunter, 2007)</w:t>
+          </w:r>
+        </w:p>
+      </w:sdtContent>
+    </w:sdt>
     <w:p>
       <w:pPr>
         <w:pStyle w:val="ListParagraph"/>
-      </w:pPr>
-    </w:p>
-    <w:p>
-      <w:pPr>
-        <w:pStyle w:val="ListParagraph"/>
+        <w:ind w:left="0"/>
       </w:pPr>
       <w:r>
         <w:t>Children Count Analysis</w:t>
@@ -5103,7 +5584,7 @@
       <w:tblPr>
         <w:tblStyle w:val="TableGrid"/>
         <w:tblW w:w="0" w:type="auto"/>
-        <w:tblInd w:w="720" w:type="dxa"/>
+        <w:tblInd w:w="-113" w:type="dxa"/>
         <w:tblLook w:val="04A0" w:firstRow="1" w:lastRow="0" w:firstColumn="1" w:lastColumn="0" w:noHBand="0" w:noVBand="1"/>
       </w:tblPr>
       <w:tblGrid>
@@ -5456,7 +5937,15 @@
         </w:numPr>
       </w:pPr>
       <w:r>
-        <w:t>Weakest predictor among numerical features (corr=0.07)</w:t>
+        <w:t>Weakest predictor among numerical features (</w:t>
+      </w:r>
+      <w:proofErr w:type="spellStart"/>
+      <w:r>
+        <w:t>corr</w:t>
+      </w:r>
+      <w:proofErr w:type="spellEnd"/>
+      <w:r>
+        <w:t>=0.07)</w:t>
       </w:r>
     </w:p>
     <w:p>
@@ -5517,9 +6006,32 @@
         </w:drawing>
       </w:r>
     </w:p>
+    <w:sdt>
+      <w:sdtPr>
+        <w:rPr>
+          <w:color w:val="000000"/>
+        </w:rPr>
+        <w:tag w:val="MENDELEY_CITATION_v3_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"/>
+        <w:id w:val="-1091005780"/>
+        <w:placeholder>
+          <w:docPart w:val="DefaultPlaceholder_-1854013440"/>
+        </w:placeholder>
+      </w:sdtPr>
+      <w:sdtContent>
+        <w:p>
+          <w:r>
+            <w:rPr>
+              <w:color w:val="000000"/>
+            </w:rPr>
+            <w:t>(Hunter, 2007)</w:t>
+          </w:r>
+        </w:p>
+      </w:sdtContent>
+    </w:sdt>
     <w:p>
       <w:pPr>
         <w:pStyle w:val="ListParagraph"/>
+        <w:ind w:left="0"/>
       </w:pPr>
     </w:p>
     <w:p>
@@ -5646,6 +6158,32 @@
         </w:drawing>
       </w:r>
     </w:p>
+    <w:sdt>
+      <w:sdtPr>
+        <w:rPr>
+          <w:color w:val="000000"/>
+        </w:rPr>
+        <w:tag w:val="MENDELEY_CITATION_v3_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"/>
+        <w:id w:val="-1318264458"/>
+        <w:placeholder>
+          <w:docPart w:val="DefaultPlaceholder_-1854013440"/>
+        </w:placeholder>
+      </w:sdtPr>
+      <w:sdtContent>
+        <w:p>
+          <w:pPr>
+            <w:pStyle w:val="ListParagraph"/>
+            <w:ind w:left="0"/>
+          </w:pPr>
+          <w:r>
+            <w:rPr>
+              <w:color w:val="000000"/>
+            </w:rPr>
+            <w:t>(Hunter, 2007)</w:t>
+          </w:r>
+        </w:p>
+      </w:sdtContent>
+    </w:sdt>
     <w:p>
       <w:pPr>
         <w:pStyle w:val="ListParagraph"/>
@@ -5915,12 +6453,37 @@
         </w:drawing>
       </w:r>
     </w:p>
-    <w:p>
-      <w:r>
-        <w:t>Gender-Based Cost Analysis</w:t>
-      </w:r>
-    </w:p>
+    <w:sdt>
+      <w:sdtPr>
+        <w:rPr>
+          <w:color w:val="000000"/>
+        </w:rPr>
+        <w:tag w:val="MENDELEY_CITATION_v3_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"/>
+        <w:id w:val="-730157189"/>
+        <w:placeholder>
+          <w:docPart w:val="DefaultPlaceholder_-1854013440"/>
+        </w:placeholder>
+      </w:sdtPr>
+      <w:sdtContent>
+        <w:p>
+          <w:r>
+            <w:rPr>
+              <w:color w:val="000000"/>
+            </w:rPr>
+            <w:t>(Hunter, 2007)</w:t>
+          </w:r>
+        </w:p>
+      </w:sdtContent>
+    </w:sdt>
     <w:p/>
+    <w:p>
+      <w:r>
+        <w:t>G</w:t>
+      </w:r>
+      <w:r>
+        <w:t>ender-Based Cost Analysis</w:t>
+      </w:r>
+    </w:p>
     <w:p>
       <w:pPr>
         <w:pStyle w:val="ListParagraph"/>
@@ -6158,6 +6721,38 @@
         </w:drawing>
       </w:r>
     </w:p>
+    <w:sdt>
+      <w:sdtPr>
+        <w:rPr>
+          <w:color w:val="000000"/>
+        </w:rPr>
+        <w:tag w:val="MENDELEY_CITATION_v3_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"/>
+        <w:id w:val="86660038"/>
+        <w:placeholder>
+          <w:docPart w:val="DefaultPlaceholder_-1854013440"/>
+        </w:placeholder>
+      </w:sdtPr>
+      <w:sdtContent>
+        <w:p>
+          <w:pPr>
+            <w:pStyle w:val="ListParagraph"/>
+            <w:ind w:left="0"/>
+          </w:pPr>
+          <w:r>
+            <w:rPr>
+              <w:color w:val="000000"/>
+            </w:rPr>
+            <w:t>(Hunter, 2007)</w:t>
+          </w:r>
+        </w:p>
+      </w:sdtContent>
+    </w:sdt>
+    <w:p>
+      <w:pPr>
+        <w:pStyle w:val="ListParagraph"/>
+        <w:ind w:left="0"/>
+      </w:pPr>
+    </w:p>
     <w:p>
       <w:pPr>
         <w:pStyle w:val="ListParagraph"/>
@@ -6277,6 +6872,29 @@
         </w:drawing>
       </w:r>
     </w:p>
+    <w:sdt>
+      <w:sdtPr>
+        <w:rPr>
+          <w:color w:val="000000"/>
+        </w:rPr>
+        <w:tag w:val="MENDELEY_CITATION_v3_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"/>
+        <w:id w:val="12280208"/>
+        <w:placeholder>
+          <w:docPart w:val="DefaultPlaceholder_-1854013440"/>
+        </w:placeholder>
+      </w:sdtPr>
+      <w:sdtContent>
+        <w:p>
+          <w:r>
+            <w:rPr>
+              <w:color w:val="000000"/>
+            </w:rPr>
+            <w:t>(Hunter, 2007)</w:t>
+          </w:r>
+        </w:p>
+      </w:sdtContent>
+    </w:sdt>
+    <w:p/>
     <w:p>
       <w:r>
         <w:t>Multivariate Pairplot Insights</w:t>
@@ -6423,6 +7041,7 @@
         </w:numPr>
       </w:pPr>
       <w:r>
+        <w:lastRenderedPageBreak/>
         <w:t>Minimal visual impact when smoking status is considered</w:t>
       </w:r>
     </w:p>
@@ -6502,6 +7121,29 @@
         </w:drawing>
       </w:r>
     </w:p>
+    <w:sdt>
+      <w:sdtPr>
+        <w:rPr>
+          <w:color w:val="000000"/>
+        </w:rPr>
+        <w:tag w:val="MENDELEY_CITATION_v3_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"/>
+        <w:id w:val="557216361"/>
+        <w:placeholder>
+          <w:docPart w:val="DefaultPlaceholder_-1854013440"/>
+        </w:placeholder>
+      </w:sdtPr>
+      <w:sdtContent>
+        <w:p>
+          <w:r>
+            <w:rPr>
+              <w:color w:val="000000"/>
+            </w:rPr>
+            <w:t>(Hunter, 2007)</w:t>
+          </w:r>
+        </w:p>
+      </w:sdtContent>
+    </w:sdt>
+    <w:p/>
     <w:p>
       <w:r>
         <w:t>Correlation Matrix Insights</w:t>
@@ -6726,7 +7368,6 @@
       </w:pPr>
       <w:bookmarkStart w:id="11" w:name="_Toc196502967"/>
       <w:r>
-        <w:lastRenderedPageBreak/>
         <w:t>Evaluate your model:</w:t>
       </w:r>
       <w:bookmarkEnd w:id="11"/>
@@ -6963,9 +7604,11 @@
             <w:pPr>
               <w:jc w:val="both"/>
             </w:pPr>
+            <w:proofErr w:type="spellStart"/>
             <w:r>
               <w:t>coef</w:t>
             </w:r>
+            <w:proofErr w:type="spellEnd"/>
           </w:p>
         </w:tc>
         <w:tc>
@@ -7537,8 +8180,13 @@
             <w:pPr>
               <w:jc w:val="both"/>
             </w:pPr>
-            <w:r>
-              <w:t xml:space="preserve">region_northwest </w:t>
+            <w:proofErr w:type="spellStart"/>
+            <w:r>
+              <w:t>region_northwest</w:t>
+            </w:r>
+            <w:proofErr w:type="spellEnd"/>
+            <w:r>
+              <w:t xml:space="preserve"> </w:t>
             </w:r>
           </w:p>
         </w:tc>
@@ -7621,8 +8269,13 @@
             <w:pPr>
               <w:jc w:val="both"/>
             </w:pPr>
-            <w:r>
-              <w:t xml:space="preserve">region_southeast </w:t>
+            <w:proofErr w:type="spellStart"/>
+            <w:r>
+              <w:t>region_southeast</w:t>
+            </w:r>
+            <w:proofErr w:type="spellEnd"/>
+            <w:r>
+              <w:t xml:space="preserve"> </w:t>
             </w:r>
           </w:p>
         </w:tc>
@@ -7705,8 +8358,13 @@
             <w:pPr>
               <w:jc w:val="both"/>
             </w:pPr>
-            <w:r>
-              <w:t xml:space="preserve">region_southwest </w:t>
+            <w:proofErr w:type="spellStart"/>
+            <w:r>
+              <w:t>region_southwest</w:t>
+            </w:r>
+            <w:proofErr w:type="spellEnd"/>
+            <w:r>
+              <w:t xml:space="preserve"> </w:t>
             </w:r>
           </w:p>
         </w:tc>
@@ -7939,6 +8597,35 @@
         </w:drawing>
       </w:r>
     </w:p>
+    <w:sdt>
+      <w:sdtPr>
+        <w:rPr>
+          <w:noProof/>
+          <w:color w:val="000000"/>
+        </w:rPr>
+        <w:tag w:val="MENDELEY_CITATION_v3_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"/>
+        <w:id w:val="-493034366"/>
+        <w:placeholder>
+          <w:docPart w:val="DefaultPlaceholder_-1854013440"/>
+        </w:placeholder>
+      </w:sdtPr>
+      <w:sdtContent>
+        <w:p>
+          <w:pPr>
+            <w:rPr>
+              <w:noProof/>
+            </w:rPr>
+          </w:pPr>
+          <w:r>
+            <w:rPr>
+              <w:noProof/>
+              <w:color w:val="000000"/>
+            </w:rPr>
+            <w:t>(Hunter, 2007)</w:t>
+          </w:r>
+        </w:p>
+      </w:sdtContent>
+    </w:sdt>
     <w:p>
       <w:pPr>
         <w:numPr>
@@ -8027,6 +8714,36 @@
         <w:t>The range of predicted charges is 0 to 60,000, matching the actual charges. However, without the scatter points, it's unclear how tight the fit is.</w:t>
       </w:r>
     </w:p>
+    <w:sdt>
+      <w:sdtPr>
+        <w:rPr>
+          <w:noProof/>
+          <w:color w:val="000000"/>
+        </w:rPr>
+        <w:tag w:val="MENDELEY_CITATION_v3_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"/>
+        <w:id w:val="-2123672313"/>
+        <w:placeholder>
+          <w:docPart w:val="DefaultPlaceholder_-1854013440"/>
+        </w:placeholder>
+      </w:sdtPr>
+      <w:sdtContent>
+        <w:p>
+          <w:pPr>
+            <w:ind w:left="360"/>
+            <w:rPr>
+              <w:noProof/>
+            </w:rPr>
+          </w:pPr>
+          <w:r>
+            <w:rPr>
+              <w:noProof/>
+              <w:color w:val="000000"/>
+            </w:rPr>
+            <w:t>(Hunter, 2007)</w:t>
+          </w:r>
+        </w:p>
+      </w:sdtContent>
+    </w:sdt>
     <w:p>
       <w:pPr>
         <w:numPr>
@@ -8035,6 +8752,7 @@
         </w:numPr>
       </w:pPr>
       <w:r>
+        <w:lastRenderedPageBreak/>
         <w:t>Lasso uses L1 regularization, which can zero out some coefficients. The plot is similar in scale but may show fewer extreme predictions, especially for higher charges, due to feature selection.</w:t>
       </w:r>
     </w:p>
@@ -8087,6 +8805,28 @@
         </w:drawing>
       </w:r>
     </w:p>
+    <w:sdt>
+      <w:sdtPr>
+        <w:rPr>
+          <w:color w:val="000000"/>
+        </w:rPr>
+        <w:tag w:val="MENDELEY_CITATION_v3_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"/>
+        <w:id w:val="-631787209"/>
+        <w:placeholder>
+          <w:docPart w:val="DefaultPlaceholder_-1854013440"/>
+        </w:placeholder>
+      </w:sdtPr>
+      <w:sdtContent>
+        <w:p>
+          <w:r>
+            <w:rPr>
+              <w:color w:val="000000"/>
+            </w:rPr>
+            <w:t>(Hunter, 2007)</w:t>
+          </w:r>
+        </w:p>
+      </w:sdtContent>
+    </w:sdt>
     <w:p>
       <w:pPr>
         <w:numPr>
@@ -8168,12 +8908,6 @@
       </w:r>
     </w:p>
     <w:p/>
-    <w:p/>
-    <w:p>
-      <w:r>
-        <w:br w:type="page"/>
-      </w:r>
-    </w:p>
     <w:p>
       <w:r>
         <w:rPr>
@@ -8223,6 +8957,28 @@
         </w:drawing>
       </w:r>
     </w:p>
+    <w:sdt>
+      <w:sdtPr>
+        <w:rPr>
+          <w:color w:val="000000"/>
+        </w:rPr>
+        <w:tag w:val="MENDELEY_CITATION_v3_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"/>
+        <w:id w:val="-1125464781"/>
+        <w:placeholder>
+          <w:docPart w:val="DefaultPlaceholder_-1854013440"/>
+        </w:placeholder>
+      </w:sdtPr>
+      <w:sdtContent>
+        <w:p>
+          <w:r>
+            <w:rPr>
+              <w:color w:val="000000"/>
+            </w:rPr>
+            <w:t>(Hunter, 2007)</w:t>
+          </w:r>
+        </w:p>
+      </w:sdtContent>
+    </w:sdt>
     <w:p>
       <w:pPr>
         <w:pStyle w:val="ListParagraph"/>
@@ -8313,6 +9069,28 @@
         </w:drawing>
       </w:r>
     </w:p>
+    <w:sdt>
+      <w:sdtPr>
+        <w:rPr>
+          <w:color w:val="000000"/>
+        </w:rPr>
+        <w:tag w:val="MENDELEY_CITATION_v3_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"/>
+        <w:id w:val="1031841133"/>
+        <w:placeholder>
+          <w:docPart w:val="DefaultPlaceholder_-1854013440"/>
+        </w:placeholder>
+      </w:sdtPr>
+      <w:sdtContent>
+        <w:p>
+          <w:r>
+            <w:rPr>
+              <w:color w:val="000000"/>
+            </w:rPr>
+            <w:t>(Hunter, 2007)</w:t>
+          </w:r>
+        </w:p>
+      </w:sdtContent>
+    </w:sdt>
     <w:p>
       <w:pPr>
         <w:numPr>
@@ -8389,6 +9167,28 @@
         </w:drawing>
       </w:r>
     </w:p>
+    <w:sdt>
+      <w:sdtPr>
+        <w:rPr>
+          <w:color w:val="000000"/>
+        </w:rPr>
+        <w:tag w:val="MENDELEY_CITATION_v3_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"/>
+        <w:id w:val="-572579778"/>
+        <w:placeholder>
+          <w:docPart w:val="DefaultPlaceholder_-1854013440"/>
+        </w:placeholder>
+      </w:sdtPr>
+      <w:sdtContent>
+        <w:p>
+          <w:r>
+            <w:rPr>
+              <w:color w:val="000000"/>
+            </w:rPr>
+            <w:t>(Hunter, 2007)</w:t>
+          </w:r>
+        </w:p>
+      </w:sdtContent>
+    </w:sdt>
     <w:p>
       <w:pPr>
         <w:numPr>
@@ -8481,7 +9281,6 @@
       </w:pPr>
       <w:bookmarkStart w:id="15" w:name="_Toc196502971"/>
       <w:r>
-        <w:lastRenderedPageBreak/>
         <w:t>Retraining the Model with Different Parameters</w:t>
       </w:r>
       <w:bookmarkEnd w:id="15"/>
@@ -8532,7 +9331,15 @@
         </w:numPr>
       </w:pPr>
       <w:r>
-        <w:t>The alpha parameter was optimized using GridSearchCV, and the best value was determined to be 1.0.</w:t>
+        <w:t xml:space="preserve">The alpha parameter was optimized using </w:t>
+      </w:r>
+      <w:proofErr w:type="spellStart"/>
+      <w:r>
+        <w:t>GridSearchCV</w:t>
+      </w:r>
+      <w:proofErr w:type="spellEnd"/>
+      <w:r>
+        <w:t>, and the best value was determined to be 1.0.</w:t>
       </w:r>
       <w:r>
         <w:t xml:space="preserve"> </w:t>
@@ -8939,7 +9746,47 @@
         <w:t xml:space="preserve"> </w:t>
       </w:r>
       <w:r>
-        <w:t>Categorical variables (sex, smoker, and region) were converted to numerical representation using one-hot encoding.</w:t>
+        <w:t>Categorical variables (sex, smoker, and region) were converted to numerical representation using one-hot encoding</w:t>
+      </w:r>
+      <w:r>
+        <w:t xml:space="preserve"> </w:t>
+      </w:r>
+      <w:sdt>
+        <w:sdtPr>
+          <w:rPr>
+            <w:color w:val="000000"/>
+          </w:rPr>
+          <w:tag w:val="MENDELEY_CITATION_v3_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"/>
+          <w:id w:val="232434363"/>
+          <w:placeholder>
+            <w:docPart w:val="DefaultPlaceholder_-1854013440"/>
+          </w:placeholder>
+        </w:sdtPr>
+        <w:sdtContent>
+          <w:r>
+            <w:rPr>
+              <w:color w:val="000000"/>
+            </w:rPr>
+            <w:t>(</w:t>
+          </w:r>
+          <w:proofErr w:type="spellStart"/>
+          <w:r>
+            <w:rPr>
+              <w:color w:val="000000"/>
+            </w:rPr>
+            <w:t>Pedregos</w:t>
+          </w:r>
+          <w:proofErr w:type="spellEnd"/>
+          <w:r>
+            <w:rPr>
+              <w:color w:val="000000"/>
+            </w:rPr>
+            <w:t xml:space="preserve"> et al., 2011)</w:t>
+          </w:r>
+        </w:sdtContent>
+      </w:sdt>
+      <w:r>
+        <w:t>.</w:t>
       </w:r>
       <w:r>
         <w:t xml:space="preserve"> </w:t>
@@ -9129,7 +9976,23 @@
         <w:t xml:space="preserve"> </w:t>
       </w:r>
       <w:r>
-        <w:t>Feature selection techniques such as backward elimination or examining P-values (from statsmodels or sklearn) can help refine the model by removing features that do not contribute to predicting the target variable.</w:t>
+        <w:t xml:space="preserve">Feature selection techniques such as backward elimination or examining P-values (from </w:t>
+      </w:r>
+      <w:proofErr w:type="spellStart"/>
+      <w:r>
+        <w:t>statsmodels</w:t>
+      </w:r>
+      <w:proofErr w:type="spellEnd"/>
+      <w:r>
+        <w:t xml:space="preserve"> or </w:t>
+      </w:r>
+      <w:proofErr w:type="spellStart"/>
+      <w:r>
+        <w:t>sklearn</w:t>
+      </w:r>
+      <w:proofErr w:type="spellEnd"/>
+      <w:r>
+        <w:t>) can help refine the model by removing features that do not contribute to predicting the target variable.</w:t>
       </w:r>
     </w:p>
     <w:p>
@@ -9187,10 +10050,26 @@
     </w:p>
     <w:p>
       <w:r>
-        <w:t>The linear regression model was supervised using the processed dataset</w:t>
-      </w:r>
-      <w:r>
-        <w:t>Scikit-learn's LinearRegression() model was used using default hyperparameters, because the focus was on model interpretation rather than the most sophisticated predicting performance.</w:t>
+        <w:t xml:space="preserve">The linear regression model was supervised using the processed </w:t>
+      </w:r>
+      <w:proofErr w:type="spellStart"/>
+      <w:r>
+        <w:t>dataset</w:t>
+      </w:r>
+      <w:r>
+        <w:t>Scikit-learn's</w:t>
+      </w:r>
+      <w:proofErr w:type="spellEnd"/>
+      <w:r>
+        <w:t xml:space="preserve"> </w:t>
+      </w:r>
+      <w:proofErr w:type="spellStart"/>
+      <w:r>
+        <w:t>LinearRegression</w:t>
+      </w:r>
+      <w:proofErr w:type="spellEnd"/>
+      <w:r>
+        <w:t>() model was used using default hyperparameters, because the focus was on model interpretation rather than the most sophisticated predicting performance.</w:t>
       </w:r>
       <w:r>
         <w:t xml:space="preserve"> </w:t>
@@ -9474,6 +10353,289 @@
     </w:p>
     <w:p/>
     <w:p/>
+    <w:p>
+      <w:r>
+        <w:br w:type="page"/>
+      </w:r>
+    </w:p>
+    <w:sdt>
+      <w:sdtPr>
+        <w:rPr>
+          <w:color w:val="000000"/>
+        </w:rPr>
+        <w:tag w:val="MENDELEY_BIBLIOGRAPHY"/>
+        <w:id w:val="-1192144860"/>
+        <w:placeholder>
+          <w:docPart w:val="DefaultPlaceholder_-1854013440"/>
+        </w:placeholder>
+      </w:sdtPr>
+      <w:sdtContent>
+        <w:p>
+          <w:pPr>
+            <w:divId w:val="539557967"/>
+            <w:rPr>
+              <w:rFonts w:eastAsia="Times New Roman"/>
+              <w:kern w:val="0"/>
+              <w14:ligatures w14:val="none"/>
+            </w:rPr>
+          </w:pPr>
+          <w:r>
+            <w:rPr>
+              <w:rFonts w:eastAsia="Times New Roman"/>
+            </w:rPr>
+            <w:t xml:space="preserve">Anon. 2005. The Grammar of Graphics. </w:t>
+          </w:r>
+          <w:r>
+            <w:rPr>
+              <w:rFonts w:eastAsia="Times New Roman"/>
+              <w:i/>
+              <w:iCs/>
+            </w:rPr>
+            <w:t>The Grammar of Graphics</w:t>
+          </w:r>
+          <w:r>
+            <w:rPr>
+              <w:rFonts w:eastAsia="Times New Roman"/>
+            </w:rPr>
+            <w:t>. https://doi.org/10.1007/0-387-28695-0.</w:t>
+          </w:r>
+        </w:p>
+        <w:p>
+          <w:pPr>
+            <w:divId w:val="632713101"/>
+            <w:rPr>
+              <w:rFonts w:eastAsia="Times New Roman"/>
+            </w:rPr>
+          </w:pPr>
+          <w:r>
+            <w:rPr>
+              <w:rFonts w:eastAsia="Times New Roman"/>
+            </w:rPr>
+            <w:t xml:space="preserve">Anon. 2025. </w:t>
+          </w:r>
+          <w:r>
+            <w:rPr>
+              <w:rFonts w:eastAsia="Times New Roman"/>
+              <w:i/>
+              <w:iCs/>
+            </w:rPr>
+            <w:t>User Guide — pandas 2.2.3 documentation</w:t>
+          </w:r>
+          <w:r>
+            <w:rPr>
+              <w:rFonts w:eastAsia="Times New Roman"/>
+            </w:rPr>
+            <w:t>. [online] Available at: &lt;https://pandas.pydata.org/docs/user_guide/index.html&gt; [Accessed 25 April 2025].</w:t>
+          </w:r>
+        </w:p>
+        <w:p>
+          <w:pPr>
+            <w:divId w:val="125244513"/>
+            <w:rPr>
+              <w:rFonts w:eastAsia="Times New Roman"/>
+            </w:rPr>
+          </w:pPr>
+          <w:r>
+            <w:rPr>
+              <w:rFonts w:eastAsia="Times New Roman"/>
+            </w:rPr>
+            <w:t xml:space="preserve">Chai, T. and Draxler, R.R., 2014. Root mean square error (RMSE) or mean absolute error (MAE)? -Arguments against avoiding RMSE in the literature. </w:t>
+          </w:r>
+          <w:r>
+            <w:rPr>
+              <w:rFonts w:eastAsia="Times New Roman"/>
+              <w:i/>
+              <w:iCs/>
+            </w:rPr>
+            <w:t>Geoscientific Model Development</w:t>
+          </w:r>
+          <w:r>
+            <w:rPr>
+              <w:rFonts w:eastAsia="Times New Roman"/>
+            </w:rPr>
+            <w:t xml:space="preserve">, 7(3), pp.1247–1250. </w:t>
+          </w:r>
+          <w:proofErr w:type="gramStart"/>
+          <w:r>
+            <w:rPr>
+              <w:rFonts w:eastAsia="Times New Roman"/>
+            </w:rPr>
+            <w:t>https://doi.org/10.5194/GMD-7-1247-2014,.</w:t>
+          </w:r>
+          <w:proofErr w:type="gramEnd"/>
+        </w:p>
+        <w:p>
+          <w:pPr>
+            <w:divId w:val="1682199563"/>
+            <w:rPr>
+              <w:rFonts w:eastAsia="Times New Roman"/>
+            </w:rPr>
+          </w:pPr>
+          <w:r>
+            <w:rPr>
+              <w:rFonts w:eastAsia="Times New Roman"/>
+            </w:rPr>
+            <w:t>Hastie, T., Tibshirani, R. and Friedman, J., 2009. The Elements of Statistical Learning. [online] https://doi.org/10.1007/978-0-387-84858-7.</w:t>
+          </w:r>
+        </w:p>
+        <w:p>
+          <w:pPr>
+            <w:divId w:val="378096936"/>
+            <w:rPr>
+              <w:rFonts w:eastAsia="Times New Roman"/>
+            </w:rPr>
+          </w:pPr>
+          <w:r>
+            <w:rPr>
+              <w:rFonts w:eastAsia="Times New Roman"/>
+            </w:rPr>
+            <w:t xml:space="preserve">Hunter, J.D., 2007. Matplotlib: A 2D graphics environment. </w:t>
+          </w:r>
+          <w:r>
+            <w:rPr>
+              <w:rFonts w:eastAsia="Times New Roman"/>
+              <w:i/>
+              <w:iCs/>
+            </w:rPr>
+            <w:t>Computing in Science and Engineering</w:t>
+          </w:r>
+          <w:r>
+            <w:rPr>
+              <w:rFonts w:eastAsia="Times New Roman"/>
+            </w:rPr>
+            <w:t>, 9(3), pp.90–95. https://doi.org/10.1109/MCSE.2007.55.</w:t>
+          </w:r>
+        </w:p>
+        <w:p>
+          <w:pPr>
+            <w:divId w:val="697043008"/>
+            <w:rPr>
+              <w:rFonts w:eastAsia="Times New Roman"/>
+            </w:rPr>
+          </w:pPr>
+          <w:r>
+            <w:rPr>
+              <w:rFonts w:eastAsia="Times New Roman"/>
+            </w:rPr>
+            <w:t>James, G., Witten, D., Hastie, T. and Tibshirani, R., 2021. An Introduction to Statistical Learning. [online] https://doi.org/10.1007/978-1-0716-1418-1.</w:t>
+          </w:r>
+        </w:p>
+        <w:p>
+          <w:pPr>
+            <w:divId w:val="1649093304"/>
+            <w:rPr>
+              <w:rFonts w:eastAsia="Times New Roman"/>
+            </w:rPr>
+          </w:pPr>
+          <w:proofErr w:type="spellStart"/>
+          <w:r>
+            <w:rPr>
+              <w:rFonts w:eastAsia="Times New Roman"/>
+            </w:rPr>
+            <w:t>Pedregos</w:t>
+          </w:r>
+          <w:proofErr w:type="spellEnd"/>
+          <w:r>
+            <w:rPr>
+              <w:rFonts w:eastAsia="Times New Roman"/>
+            </w:rPr>
+            <w:t xml:space="preserve">, F., Michel, V., Grisel, O., Blondel, M., </w:t>
+          </w:r>
+          <w:proofErr w:type="spellStart"/>
+          <w:r>
+            <w:rPr>
+              <w:rFonts w:eastAsia="Times New Roman"/>
+            </w:rPr>
+            <w:t>Prettenhofer</w:t>
+          </w:r>
+          <w:proofErr w:type="spellEnd"/>
+          <w:r>
+            <w:rPr>
+              <w:rFonts w:eastAsia="Times New Roman"/>
+            </w:rPr>
+            <w:t xml:space="preserve">, P., Weiss, R., Vanderplas, J., </w:t>
+          </w:r>
+          <w:proofErr w:type="spellStart"/>
+          <w:r>
+            <w:rPr>
+              <w:rFonts w:eastAsia="Times New Roman"/>
+            </w:rPr>
+            <w:t>Cournapeau</w:t>
+          </w:r>
+          <w:proofErr w:type="spellEnd"/>
+          <w:r>
+            <w:rPr>
+              <w:rFonts w:eastAsia="Times New Roman"/>
+            </w:rPr>
+            <w:t xml:space="preserve">, D., Pedregosa, F., Varoquaux, G., </w:t>
+          </w:r>
+          <w:proofErr w:type="spellStart"/>
+          <w:r>
+            <w:rPr>
+              <w:rFonts w:eastAsia="Times New Roman"/>
+            </w:rPr>
+            <w:t>Gramfort</w:t>
+          </w:r>
+          <w:proofErr w:type="spellEnd"/>
+          <w:r>
+            <w:rPr>
+              <w:rFonts w:eastAsia="Times New Roman"/>
+            </w:rPr>
+            <w:t xml:space="preserve">, A., Thirion, B., Grisel, O., Dubourg, V., Passos, A., Brucher, M., Perrot, M. and Duchesnay, Fré., 2011. Scikit-learn: Machine Learning in Python. </w:t>
+          </w:r>
+          <w:r>
+            <w:rPr>
+              <w:rFonts w:eastAsia="Times New Roman"/>
+              <w:i/>
+              <w:iCs/>
+            </w:rPr>
+            <w:t>Journal of Machine Learning Research</w:t>
+          </w:r>
+          <w:r>
+            <w:rPr>
+              <w:rFonts w:eastAsia="Times New Roman"/>
+            </w:rPr>
+            <w:t>, [online] 12(85), pp.2825–2830. Available at: &lt;http://jmlr.org/papers/v12/pedregosa11a.html&gt; [Accessed 25 April 2025].</w:t>
+          </w:r>
+        </w:p>
+        <w:p>
+          <w:pPr>
+            <w:divId w:val="1269117593"/>
+            <w:rPr>
+              <w:rFonts w:eastAsia="Times New Roman"/>
+            </w:rPr>
+          </w:pPr>
+          <w:r>
+            <w:rPr>
+              <w:rFonts w:eastAsia="Times New Roman"/>
+            </w:rPr>
+            <w:t xml:space="preserve">Wasserstein, R.L. and Lazar, N.A., 2016. The ASA Statement on p-Values: Context, Process, and Purpose. </w:t>
+          </w:r>
+          <w:r>
+            <w:rPr>
+              <w:rFonts w:eastAsia="Times New Roman"/>
+              <w:i/>
+              <w:iCs/>
+            </w:rPr>
+            <w:t>The American Statistician</w:t>
+          </w:r>
+          <w:r>
+            <w:rPr>
+              <w:rFonts w:eastAsia="Times New Roman"/>
+            </w:rPr>
+            <w:t>, [online] 70(2), pp.129–133. https://doi.org/10.1080/00031305.2016.1154108.</w:t>
+          </w:r>
+        </w:p>
+        <w:p>
+          <w:r>
+            <w:rPr>
+              <w:rFonts w:eastAsia="Times New Roman"/>
+            </w:rPr>
+            <w:t> </w:t>
+          </w:r>
+        </w:p>
+      </w:sdtContent>
+    </w:sdt>
     <w:sectPr>
       <w:pgSz w:w="11906" w:h="16838"/>
       <w:pgMar w:top="1440" w:right="1440" w:bottom="1440" w:left="1440" w:header="708" w:footer="708" w:gutter="0"/>
@@ -15198,7 +16360,590 @@
       <w:ind w:left="480"/>
     </w:pPr>
   </w:style>
+  <w:style w:type="character" w:styleId="PlaceholderText">
+    <w:name w:val="Placeholder Text"/>
+    <w:basedOn w:val="DefaultParagraphFont"/>
+    <w:uiPriority w:val="99"/>
+    <w:semiHidden/>
+    <w:rsid w:val="009D5496"/>
+    <w:rPr>
+      <w:color w:val="666666"/>
+    </w:rPr>
+  </w:style>
 </w:styles>
+</file>
+
+<file path=word/glossary/document.xml><?xml version="1.0" encoding="utf-8"?>
+<w:glossaryDocument xmlns:wpc="http://schemas.microsoft.com/office/word/2010/wordprocessingCanvas" xmlns:cx="http://schemas.microsoft.com/office/drawing/2014/chartex" xmlns:cx1="http://schemas.microsoft.com/office/drawing/2015/9/8/chartex" xmlns:cx2="http://schemas.microsoft.com/office/drawing/2015/10/21/chartex" xmlns:cx3="http://schemas.microsoft.com/office/drawing/2016/5/9/chartex" xmlns:cx4="http://schemas.microsoft.com/office/drawing/2016/5/10/chartex" xmlns:cx5="http://schemas.microsoft.com/office/drawing/2016/5/11/chartex" xmlns:cx6="http://schemas.microsoft.com/office/drawing/2016/5/12/chartex" xmlns:cx7="http://schemas.microsoft.com/office/drawing/2016/5/13/chartex" xmlns:cx8="http://schemas.microsoft.com/office/drawing/2016/5/14/chartex" xmlns:mc="http://schemas.openxmlformats.org/markup-compatibility/2006" xmlns:aink="http://schemas.microsoft.com/office/drawing/2016/ink" xmlns:am3d="http://schemas.microsoft.com/office/drawing/2017/model3d" xmlns:o="urn:schemas-microsoft-com:office:office" xmlns:oel="http://schemas.microsoft.com/office/2019/extlst" xmlns:r="http://schemas.openxmlformats.org/officeDocument/2006/relationships" xmlns:m="http://schemas.openxmlformats.org/officeDocument/2006/math" xmlns:v="urn:schemas-microsoft-com:vml" xmlns:wp14="http://schemas.microsoft.com/office/word/2010/wordprocessingDrawing" xmlns:wp="http://schemas.openxmlformats.org/drawingml/2006/wordprocessingDrawing" xmlns:w10="urn:schemas-microsoft-com:office:word" xmlns:w="http://schemas.openxmlformats.org/wordprocessingml/2006/main" xmlns:w14="http://schemas.microsoft.com/office/word/2010/wordml" xmlns:w15="http://schemas.microsoft.com/office/word/2012/wordml" xmlns:w16cex="http://schemas.microsoft.com/office/word/2018/wordml/cex" xmlns:w16cid="http://schemas.microsoft.com/office/word/2016/wordml/cid" xmlns:w16="http://schemas.microsoft.com/office/word/2018/wordml" xmlns:w16du="http://schemas.microsoft.com/office/word/2023/wordml/word16du" xmlns:w16sdtdh="http://schemas.microsoft.com/office/word/2020/wordml/sdtdatahash" xmlns:w16sdtfl="http://schemas.microsoft.com/office/word/2024/wordml/sdtformatlock" xmlns:w16se="http://schemas.microsoft.com/office/word/2015/wordml/symex" xmlns:wpg="http://schemas.microsoft.com/office/word/2010/wordprocessingGroup" xmlns:wpi="http://schemas.microsoft.com/office/word/2010/wordprocessingInk" xmlns:wne="http://schemas.microsoft.com/office/word/2006/wordml" xmlns:wps="http://schemas.microsoft.com/office/word/2010/wordprocessingShape" mc:Ignorable="w14 w15 w16se w16cid w16 w16cex w16sdtdh w16sdtfl w16du wp14">
+  <w:docParts>
+    <w:docPart>
+      <w:docPartPr>
+        <w:name w:val="DefaultPlaceholder_-1854013440"/>
+        <w:category>
+          <w:name w:val="General"/>
+          <w:gallery w:val="placeholder"/>
+        </w:category>
+        <w:types>
+          <w:type w:val="bbPlcHdr"/>
+        </w:types>
+        <w:behaviors>
+          <w:behavior w:val="content"/>
+        </w:behaviors>
+        <w:guid w:val="{4BA53E0C-5C38-42B3-B5D0-023416EE8D20}"/>
+      </w:docPartPr>
+      <w:docPartBody>
+        <w:p>
+          <w:r>
+            <w:rPr>
+              <w:rStyle w:val="PlaceholderText"/>
+            </w:rPr>
+            <w:t>Click or tap here to enter text.</w:t>
+          </w:r>
+        </w:p>
+      </w:docPartBody>
+    </w:docPart>
+  </w:docParts>
+</w:glossaryDocument>
+</file>
+
+<file path=word/glossary/fontTable.xml><?xml version="1.0" encoding="utf-8"?>
+<w:fonts xmlns:mc="http://schemas.openxmlformats.org/markup-compatibility/2006" xmlns:r="http://schemas.openxmlformats.org/officeDocument/2006/relationships" xmlns:w="http://schemas.openxmlformats.org/wordprocessingml/2006/main" xmlns:w14="http://schemas.microsoft.com/office/word/2010/wordml" xmlns:w15="http://schemas.microsoft.com/office/word/2012/wordml" xmlns:w16cex="http://schemas.microsoft.com/office/word/2018/wordml/cex" xmlns:w16cid="http://schemas.microsoft.com/office/word/2016/wordml/cid" xmlns:w16="http://schemas.microsoft.com/office/word/2018/wordml" xmlns:w16du="http://schemas.microsoft.com/office/word/2023/wordml/word16du" xmlns:w16sdtdh="http://schemas.microsoft.com/office/word/2020/wordml/sdtdatahash" xmlns:w16sdtfl="http://schemas.microsoft.com/office/word/2024/wordml/sdtformatlock" xmlns:w16se="http://schemas.microsoft.com/office/word/2015/wordml/symex" mc:Ignorable="w14 w15 w16se w16cid w16 w16cex w16sdtdh w16sdtfl w16du">
+  <w:font w:name="Aptos">
+    <w:charset w:val="00"/>
+    <w:family w:val="swiss"/>
+    <w:pitch w:val="variable"/>
+    <w:sig w:usb0="20000287" w:usb1="00000003" w:usb2="00000000" w:usb3="00000000" w:csb0="0000019F" w:csb1="00000000"/>
+  </w:font>
+  <w:font w:name="Times New Roman">
+    <w:panose1 w:val="02020603050405020304"/>
+    <w:charset w:val="00"/>
+    <w:family w:val="roman"/>
+    <w:pitch w:val="variable"/>
+    <w:sig w:usb0="E0002EFF" w:usb1="C000785B" w:usb2="00000009" w:usb3="00000000" w:csb0="000001FF" w:csb1="00000000"/>
+  </w:font>
+  <w:font w:name="Courier New">
+    <w:panose1 w:val="02070309020205020404"/>
+    <w:charset w:val="00"/>
+    <w:family w:val="modern"/>
+    <w:pitch w:val="fixed"/>
+    <w:sig w:usb0="E0002EFF" w:usb1="C0007843" w:usb2="00000009" w:usb3="00000000" w:csb0="000001FF" w:csb1="00000000"/>
+  </w:font>
+  <w:font w:name="Wingdings">
+    <w:panose1 w:val="05000000000000000000"/>
+    <w:charset w:val="02"/>
+    <w:family w:val="auto"/>
+    <w:pitch w:val="variable"/>
+    <w:sig w:usb0="00000000" w:usb1="10000000" w:usb2="00000000" w:usb3="00000000" w:csb0="80000000" w:csb1="00000000"/>
+  </w:font>
+  <w:font w:name="Symbol">
+    <w:panose1 w:val="05050102010706020507"/>
+    <w:charset w:val="02"/>
+    <w:family w:val="roman"/>
+    <w:pitch w:val="variable"/>
+    <w:sig w:usb0="00000000" w:usb1="10000000" w:usb2="00000000" w:usb3="00000000" w:csb0="80000000" w:csb1="00000000"/>
+  </w:font>
+  <w:font w:name="Aptos Display">
+    <w:charset w:val="00"/>
+    <w:family w:val="swiss"/>
+    <w:pitch w:val="variable"/>
+    <w:sig w:usb0="20000287" w:usb1="00000003" w:usb2="00000000" w:usb3="00000000" w:csb0="0000019F" w:csb1="00000000"/>
+  </w:font>
+  <w:font w:name="Segoe UI Emoji">
+    <w:panose1 w:val="020B0502040204020203"/>
+    <w:charset w:val="00"/>
+    <w:family w:val="swiss"/>
+    <w:pitch w:val="variable"/>
+    <w:sig w:usb0="00000003" w:usb1="02000000" w:usb2="08000000" w:usb3="00000000" w:csb0="00000001" w:csb1="00000000"/>
+  </w:font>
+</w:fonts>
+</file>
+
+<file path=word/glossary/settings.xml><?xml version="1.0" encoding="utf-8"?>
+<w:settings xmlns:mc="http://schemas.openxmlformats.org/markup-compatibility/2006" xmlns:o="urn:schemas-microsoft-com:office:office" xmlns:r="http://schemas.openxmlformats.org/officeDocument/2006/relationships" xmlns:m="http://schemas.openxmlformats.org/officeDocument/2006/math" xmlns:v="urn:schemas-microsoft-com:vml" xmlns:w10="urn:schemas-microsoft-com:office:word" xmlns:w="http://schemas.openxmlformats.org/wordprocessingml/2006/main" xmlns:w14="http://schemas.microsoft.com/office/word/2010/wordml" xmlns:w15="http://schemas.microsoft.com/office/word/2012/wordml" xmlns:w16cex="http://schemas.microsoft.com/office/word/2018/wordml/cex" xmlns:w16cid="http://schemas.microsoft.com/office/word/2016/wordml/cid" xmlns:w16="http://schemas.microsoft.com/office/word/2018/wordml" xmlns:w16du="http://schemas.microsoft.com/office/word/2023/wordml/word16du" xmlns:w16sdtdh="http://schemas.microsoft.com/office/word/2020/wordml/sdtdatahash" xmlns:w16sdtfl="http://schemas.microsoft.com/office/word/2024/wordml/sdtformatlock" xmlns:w16se="http://schemas.microsoft.com/office/word/2015/wordml/symex" xmlns:sl="http://schemas.openxmlformats.org/schemaLibrary/2006/main" mc:Ignorable="w14 w15 w16se w16cid w16 w16cex w16sdtdh w16sdtfl w16du">
+  <w:view w:val="normal"/>
+  <w:defaultTabStop w:val="720"/>
+  <w:characterSpacingControl w:val="doNotCompress"/>
+  <w:compat>
+    <w:useFELayout/>
+    <w:compatSetting w:name="compatibilityMode" w:uri="http://schemas.microsoft.com/office/word" w:val="15"/>
+    <w:compatSetting w:name="overrideTableStyleFontSizeAndJustification" w:uri="http://schemas.microsoft.com/office/word" w:val="1"/>
+    <w:compatSetting w:name="enableOpenTypeFeatures" w:uri="http://schemas.microsoft.com/office/word" w:val="1"/>
+    <w:compatSetting w:name="doNotFlipMirrorIndents" w:uri="http://schemas.microsoft.com/office/word" w:val="1"/>
+    <w:compatSetting w:name="differentiateMultirowTableHeaders" w:uri="http://schemas.microsoft.com/office/word" w:val="1"/>
+    <w:compatSetting w:name="useWord2013TrackBottomHyphenation" w:uri="http://schemas.microsoft.com/office/word" w:val="0"/>
+  </w:compat>
+  <w:rsids>
+    <w:rsidRoot w:val="00C554AB"/>
+    <w:rsid w:val="002A655A"/>
+    <w:rsid w:val="00C554AB"/>
+  </w:rsids>
+  <m:mathPr>
+    <m:mathFont m:val="Cambria Math"/>
+    <m:brkBin m:val="before"/>
+    <m:brkBinSub m:val="--"/>
+    <m:smallFrac m:val="0"/>
+    <m:dispDef/>
+    <m:lMargin m:val="0"/>
+    <m:rMargin m:val="0"/>
+    <m:defJc m:val="centerGroup"/>
+    <m:wrapIndent m:val="1440"/>
+    <m:intLim m:val="subSup"/>
+    <m:naryLim m:val="undOvr"/>
+  </m:mathPr>
+  <w:themeFontLang w:val="en-ZA"/>
+  <w:clrSchemeMapping w:bg1="light1" w:t1="dark1" w:bg2="light2" w:t2="dark2" w:accent1="accent1" w:accent2="accent2" w:accent3="accent3" w:accent4="accent4" w:accent5="accent5" w:accent6="accent6" w:hyperlink="hyperlink" w:followedHyperlink="followedHyperlink"/>
+  <w:decimalSymbol w:val=","/>
+  <w:listSeparator w:val=","/>
+  <w15:chartTrackingRefBased/>
+</w:settings>
+</file>
+
+<file path=word/glossary/styles.xml><?xml version="1.0" encoding="utf-8"?>
+<w:styles xmlns:mc="http://schemas.openxmlformats.org/markup-compatibility/2006" xmlns:r="http://schemas.openxmlformats.org/officeDocument/2006/relationships" xmlns:w="http://schemas.openxmlformats.org/wordprocessingml/2006/main" xmlns:w14="http://schemas.microsoft.com/office/word/2010/wordml" xmlns:w15="http://schemas.microsoft.com/office/word/2012/wordml" xmlns:w16cex="http://schemas.microsoft.com/office/word/2018/wordml/cex" xmlns:w16cid="http://schemas.microsoft.com/office/word/2016/wordml/cid" xmlns:w16="http://schemas.microsoft.com/office/word/2018/wordml" xmlns:w16du="http://schemas.microsoft.com/office/word/2023/wordml/word16du" xmlns:w16sdtdh="http://schemas.microsoft.com/office/word/2020/wordml/sdtdatahash" xmlns:w16sdtfl="http://schemas.microsoft.com/office/word/2024/wordml/sdtformatlock" xmlns:w16se="http://schemas.microsoft.com/office/word/2015/wordml/symex" mc:Ignorable="w14 w15 w16se w16cid w16 w16cex w16sdtdh w16sdtfl w16du">
+  <w:docDefaults>
+    <w:rPrDefault>
+      <w:rPr>
+        <w:rFonts w:asciiTheme="minorHAnsi" w:eastAsiaTheme="minorEastAsia" w:hAnsiTheme="minorHAnsi" w:cstheme="minorBidi"/>
+        <w:kern w:val="2"/>
+        <w:sz w:val="24"/>
+        <w:szCs w:val="24"/>
+        <w:lang w:val="en-ZA" w:eastAsia="en-ZA" w:bidi="ar-SA"/>
+        <w14:ligatures w14:val="standardContextual"/>
+      </w:rPr>
+    </w:rPrDefault>
+    <w:pPrDefault>
+      <w:pPr>
+        <w:spacing w:after="160" w:line="278" w:lineRule="auto"/>
+      </w:pPr>
+    </w:pPrDefault>
+  </w:docDefaults>
+  <w:latentStyles w:defLockedState="0" w:defUIPriority="99" w:defSemiHidden="0" w:defUnhideWhenUsed="0" w:defQFormat="0" w:count="376">
+    <w:lsdException w:name="Normal" w:uiPriority="0" w:qFormat="1"/>
+    <w:lsdException w:name="heading 1" w:uiPriority="9" w:qFormat="1"/>
+    <w:lsdException w:name="heading 2" w:semiHidden="1" w:uiPriority="9" w:unhideWhenUsed="1" w:qFormat="1"/>
+    <w:lsdException w:name="heading 3" w:semiHidden="1" w:uiPriority="9" w:unhideWhenUsed="1" w:qFormat="1"/>
+    <w:lsdException w:name="heading 4" w:semiHidden="1" w:uiPriority="9" w:unhideWhenUsed="1" w:qFormat="1"/>
+    <w:lsdException w:name="heading 5" w:semiHidden="1" w:uiPriority="9" w:unhideWhenUsed="1" w:qFormat="1"/>
+    <w:lsdException w:name="heading 6" w:semiHidden="1" w:uiPriority="9" w:unhideWhenUsed="1" w:qFormat="1"/>
+    <w:lsdException w:name="heading 7" w:semiHidden="1" w:uiPriority="9" w:unhideWhenUsed="1" w:qFormat="1"/>
+    <w:lsdException w:name="heading 8" w:semiHidden="1" w:uiPriority="9" w:unhideWhenUsed="1" w:qFormat="1"/>
+    <w:lsdException w:name="heading 9" w:semiHidden="1" w:uiPriority="9" w:unhideWhenUsed="1" w:qFormat="1"/>
+    <w:lsdException w:name="index 1" w:semiHidden="1" w:unhideWhenUsed="1"/>
+    <w:lsdException w:name="index 2" w:semiHidden="1" w:unhideWhenUsed="1"/>
+    <w:lsdException w:name="index 3" w:semiHidden="1" w:unhideWhenUsed="1"/>
+    <w:lsdException w:name="index 4" w:semiHidden="1" w:unhideWhenUsed="1"/>
+    <w:lsdException w:name="index 5" w:semiHidden="1" w:unhideWhenUsed="1"/>
+    <w:lsdException w:name="index 6" w:semiHidden="1" w:unhideWhenUsed="1"/>
+    <w:lsdException w:name="index 7" w:semiHidden="1" w:unhideWhenUsed="1"/>
+    <w:lsdException w:name="index 8" w:semiHidden="1" w:unhideWhenUsed="1"/>
+    <w:lsdException w:name="index 9" w:semiHidden="1" w:unhideWhenUsed="1"/>
+    <w:lsdException w:name="toc 1" w:semiHidden="1" w:uiPriority="39" w:unhideWhenUsed="1"/>
+    <w:lsdException w:name="toc 2" w:semiHidden="1" w:uiPriority="39" w:unhideWhenUsed="1"/>
+    <w:lsdException w:name="toc 3" w:semiHidden="1" w:uiPriority="39" w:unhideWhenUsed="1"/>
+    <w:lsdException w:name="toc 4" w:semiHidden="1" w:uiPriority="39" w:unhideWhenUsed="1"/>
+    <w:lsdException w:name="toc 5" w:semiHidden="1" w:uiPriority="39" w:unhideWhenUsed="1"/>
+    <w:lsdException w:name="toc 6" w:semiHidden="1" w:uiPriority="39" w:unhideWhenUsed="1"/>
+    <w:lsdException w:name="toc 7" w:semiHidden="1" w:uiPriority="39" w:unhideWhenUsed="1"/>
+    <w:lsdException w:name="toc 8" w:semiHidden="1" w:uiPriority="39" w:unhideWhenUsed="1"/>
+    <w:lsdException w:name="toc 9" w:semiHidden="1" w:uiPriority="39" w:unhideWhenUsed="1"/>
+    <w:lsdException w:name="Normal Indent" w:semiHidden="1" w:unhideWhenUsed="1"/>
+    <w:lsdException w:name="footnote text" w:semiHidden="1" w:unhideWhenUsed="1"/>
+    <w:lsdException w:name="annotation text" w:semiHidden="1" w:unhideWhenUsed="1"/>
+    <w:lsdException w:name="header" w:semiHidden="1" w:unhideWhenUsed="1"/>
+    <w:lsdException w:name="footer" w:semiHidden="1" w:unhideWhenUsed="1"/>
+    <w:lsdException w:name="index heading" w:semiHidden="1" w:unhideWhenUsed="1"/>
+    <w:lsdException w:name="caption" w:semiHidden="1" w:uiPriority="35" w:unhideWhenUsed="1" w:qFormat="1"/>
+    <w:lsdException w:name="table of figures" w:semiHidden="1" w:unhideWhenUsed="1"/>
+    <w:lsdException w:name="envelope address" w:semiHidden="1" w:unhideWhenUsed="1"/>
+    <w:lsdException w:name="envelope return" w:semiHidden="1" w:unhideWhenUsed="1"/>
+    <w:lsdException w:name="footnote reference" w:semiHidden="1" w:unhideWhenUsed="1"/>
+    <w:lsdException w:name="annotation reference" w:semiHidden="1" w:unhideWhenUsed="1"/>
+    <w:lsdException w:name="line number" w:semiHidden="1" w:unhideWhenUsed="1"/>
+    <w:lsdException w:name="page number" w:semiHidden="1" w:unhideWhenUsed="1"/>
+    <w:lsdException w:name="endnote reference" w:semiHidden="1" w:unhideWhenUsed="1"/>
+    <w:lsdException w:name="endnote text" w:semiHidden="1" w:unhideWhenUsed="1"/>
+    <w:lsdException w:name="table of authorities" w:semiHidden="1" w:unhideWhenUsed="1"/>
+    <w:lsdException w:name="macro" w:semiHidden="1" w:unhideWhenUsed="1"/>
+    <w:lsdException w:name="toa heading" w:semiHidden="1" w:unhideWhenUsed="1"/>
+    <w:lsdException w:name="List" w:semiHidden="1" w:unhideWhenUsed="1"/>
+    <w:lsdException w:name="List Bullet" w:semiHidden="1" w:unhideWhenUsed="1"/>
+    <w:lsdException w:name="List Number" w:semiHidden="1" w:unhideWhenUsed="1"/>
+    <w:lsdException w:name="List 2" w:semiHidden="1" w:unhideWhenUsed="1"/>
+    <w:lsdException w:name="List 3" w:semiHidden="1" w:unhideWhenUsed="1"/>
+    <w:lsdException w:name="List 4" w:semiHidden="1" w:unhideWhenUsed="1"/>
+    <w:lsdException w:name="List 5" w:semiHidden="1" w:unhideWhenUsed="1"/>
+    <w:lsdException w:name="List Bullet 2" w:semiHidden="1" w:unhideWhenUsed="1"/>
+    <w:lsdException w:name="List Bullet 3" w:semiHidden="1" w:unhideWhenUsed="1"/>
+    <w:lsdException w:name="List Bullet 4" w:semiHidden="1" w:unhideWhenUsed="1"/>
+    <w:lsdException w:name="List Bullet 5" w:semiHidden="1" w:unhideWhenUsed="1"/>
+    <w:lsdException w:name="List Number 2" w:semiHidden="1" w:unhideWhenUsed="1"/>
+    <w:lsdException w:name="List Number 3" w:semiHidden="1" w:unhideWhenUsed="1"/>
+    <w:lsdException w:name="List Number 4" w:semiHidden="1" w:unhideWhenUsed="1"/>
+    <w:lsdException w:name="List Number 5" w:semiHidden="1" w:unhideWhenUsed="1"/>
+    <w:lsdException w:name="Title" w:uiPriority="10" w:qFormat="1"/>
+    <w:lsdException w:name="Closing" w:semiHidden="1" w:unhideWhenUsed="1"/>
+    <w:lsdException w:name="Signature" w:semiHidden="1" w:unhideWhenUsed="1"/>
+    <w:lsdException w:name="Default Paragraph Font" w:semiHidden="1" w:uiPriority="1" w:unhideWhenUsed="1"/>
+    <w:lsdException w:name="Body Text" w:semiHidden="1" w:unhideWhenUsed="1"/>
+    <w:lsdException w:name="Body Text Indent" w:semiHidden="1" w:unhideWhenUsed="1"/>
+    <w:lsdException w:name="List Continue" w:semiHidden="1" w:unhideWhenUsed="1"/>
+    <w:lsdException w:name="List Continue 2" w:semiHidden="1" w:unhideWhenUsed="1"/>
+    <w:lsdException w:name="List Continue 3" w:semiHidden="1" w:unhideWhenUsed="1"/>
+    <w:lsdException w:name="List Continue 4" w:semiHidden="1" w:unhideWhenUsed="1"/>
+    <w:lsdException w:name="List Continue 5" w:semiHidden="1" w:unhideWhenUsed="1"/>
+    <w:lsdException w:name="Message Header" w:semiHidden="1" w:unhideWhenUsed="1"/>
+    <w:lsdException w:name="Subtitle" w:uiPriority="11" w:qFormat="1"/>
+    <w:lsdException w:name="Salutation" w:semiHidden="1" w:unhideWhenUsed="1"/>
+    <w:lsdException w:name="Date" w:semiHidden="1" w:unhideWhenUsed="1"/>
+    <w:lsdException w:name="Body Text First Indent" w:semiHidden="1" w:unhideWhenUsed="1"/>
+    <w:lsdException w:name="Body Text First Indent 2" w:semiHidden="1" w:unhideWhenUsed="1"/>
+    <w:lsdException w:name="Note Heading" w:semiHidden="1" w:unhideWhenUsed="1"/>
+    <w:lsdException w:name="Body Text 2" w:semiHidden="1" w:unhideWhenUsed="1"/>
+    <w:lsdException w:name="Body Text 3" w:semiHidden="1" w:unhideWhenUsed="1"/>
+    <w:lsdException w:name="Body Text Indent 2" w:semiHidden="1" w:unhideWhenUsed="1"/>
+    <w:lsdException w:name="Body Text Indent 3" w:semiHidden="1" w:unhideWhenUsed="1"/>
+    <w:lsdException w:name="Block Text" w:semiHidden="1" w:unhideWhenUsed="1"/>
+    <w:lsdException w:name="Hyperlink" w:semiHidden="1" w:unhideWhenUsed="1"/>
+    <w:lsdException w:name="FollowedHyperlink" w:semiHidden="1" w:unhideWhenUsed="1"/>
+    <w:lsdException w:name="Strong" w:uiPriority="22" w:qFormat="1"/>
+    <w:lsdException w:name="Emphasis" w:uiPriority="20" w:qFormat="1"/>
+    <w:lsdException w:name="Document Map" w:semiHidden="1" w:unhideWhenUsed="1"/>
+    <w:lsdException w:name="Plain Text" w:semiHidden="1" w:unhideWhenUsed="1"/>
+    <w:lsdException w:name="E-mail Signature" w:semiHidden="1" w:unhideWhenUsed="1"/>
+    <w:lsdException w:name="HTML Top of Form" w:semiHidden="1" w:unhideWhenUsed="1"/>
+    <w:lsdException w:name="HTML Bottom of Form" w:semiHidden="1" w:unhideWhenUsed="1"/>
+    <w:lsdException w:name="Normal (Web)" w:semiHidden="1" w:unhideWhenUsed="1"/>
+    <w:lsdException w:name="HTML Acronym" w:semiHidden="1" w:unhideWhenUsed="1"/>
+    <w:lsdException w:name="HTML Address" w:semiHidden="1" w:unhideWhenUsed="1"/>
+    <w:lsdException w:name="HTML Cite" w:semiHidden="1" w:unhideWhenUsed="1"/>
+    <w:lsdException w:name="HTML Code" w:semiHidden="1" w:unhideWhenUsed="1"/>
+    <w:lsdException w:name="HTML Definition" w:semiHidden="1" w:unhideWhenUsed="1"/>
+    <w:lsdException w:name="HTML Keyboard" w:semiHidden="1" w:unhideWhenUsed="1"/>
+    <w:lsdException w:name="HTML Preformatted" w:semiHidden="1" w:unhideWhenUsed="1"/>
+    <w:lsdException w:name="HTML Sample" w:semiHidden="1" w:unhideWhenUsed="1"/>
+    <w:lsdException w:name="HTML Typewriter" w:semiHidden="1" w:unhideWhenUsed="1"/>
+    <w:lsdException w:name="HTML Variable" w:semiHidden="1" w:unhideWhenUsed="1"/>
+    <w:lsdException w:name="Normal Table" w:semiHidden="1" w:unhideWhenUsed="1"/>
+    <w:lsdException w:name="annotation subject" w:semiHidden="1" w:unhideWhenUsed="1"/>
+    <w:lsdException w:name="No List" w:semiHidden="1" w:unhideWhenUsed="1"/>
+    <w:lsdException w:name="Outline List 1" w:semiHidden="1" w:unhideWhenUsed="1"/>
+    <w:lsdException w:name="Outline List 2" w:semiHidden="1" w:unhideWhenUsed="1"/>
+    <w:lsdException w:name="Outline List 3" w:semiHidden="1" w:unhideWhenUsed="1"/>
+    <w:lsdException w:name="Table Simple 1" w:semiHidden="1" w:unhideWhenUsed="1"/>
+    <w:lsdException w:name="Table Simple 2" w:semiHidden="1" w:unhideWhenUsed="1"/>
+    <w:lsdException w:name="Table Simple 3" w:semiHidden="1" w:unhideWhenUsed="1"/>
+    <w:lsdException w:name="Table Classic 1" w:semiHidden="1" w:unhideWhenUsed="1"/>
+    <w:lsdException w:name="Table Classic 2" w:semiHidden="1" w:unhideWhenUsed="1"/>
+    <w:lsdException w:name="Table Classic 3" w:semiHidden="1" w:unhideWhenUsed="1"/>
+    <w:lsdException w:name="Table Classic 4" w:semiHidden="1" w:unhideWhenUsed="1"/>
+    <w:lsdException w:name="Table Colorful 1" w:semiHidden="1" w:unhideWhenUsed="1"/>
+    <w:lsdException w:name="Table Colorful 2" w:semiHidden="1" w:unhideWhenUsed="1"/>
+    <w:lsdException w:name="Table Colorful 3" w:semiHidden="1" w:unhideWhenUsed="1"/>
+    <w:lsdException w:name="Table Columns 1" w:semiHidden="1" w:unhideWhenUsed="1"/>
+    <w:lsdException w:name="Table Columns 2" w:semiHidden="1" w:unhideWhenUsed="1"/>
+    <w:lsdException w:name="Table Columns 3" w:semiHidden="1" w:unhideWhenUsed="1"/>
+    <w:lsdException w:name="Table Columns 4" w:semiHidden="1" w:unhideWhenUsed="1"/>
+    <w:lsdException w:name="Table Columns 5" w:semiHidden="1" w:unhideWhenUsed="1"/>
+    <w:lsdException w:name="Table Grid 1" w:semiHidden="1" w:unhideWhenUsed="1"/>
+    <w:lsdException w:name="Table Grid 2" w:semiHidden="1" w:unhideWhenUsed="1"/>
+    <w:lsdException w:name="Table Grid 3" w:semiHidden="1" w:unhideWhenUsed="1"/>
+    <w:lsdException w:name="Table Grid 4" w:semiHidden="1" w:unhideWhenUsed="1"/>
+    <w:lsdException w:name="Table Grid 5" w:semiHidden="1" w:unhideWhenUsed="1"/>
+    <w:lsdException w:name="Table Grid 6" w:semiHidden="1" w:unhideWhenUsed="1"/>
+    <w:lsdException w:name="Table Grid 7" w:semiHidden="1" w:unhideWhenUsed="1"/>
+    <w:lsdException w:name="Table Grid 8" w:semiHidden="1" w:unhideWhenUsed="1"/>
+    <w:lsdException w:name="Table List 1" w:semiHidden="1" w:unhideWhenUsed="1"/>
+    <w:lsdException w:name="Table List 2" w:semiHidden="1" w:unhideWhenUsed="1"/>
+    <w:lsdException w:name="Table List 3" w:semiHidden="1" w:unhideWhenUsed="1"/>
+    <w:lsdException w:name="Table List 4" w:semiHidden="1" w:unhideWhenUsed="1"/>
+    <w:lsdException w:name="Table List 5" w:semiHidden="1" w:unhideWhenUsed="1"/>
+    <w:lsdException w:name="Table List 6" w:semiHidden="1" w:unhideWhenUsed="1"/>
+    <w:lsdException w:name="Table List 7" w:semiHidden="1" w:unhideWhenUsed="1"/>
+    <w:lsdException w:name="Table List 8" w:semiHidden="1" w:unhideWhenUsed="1"/>
+    <w:lsdException w:name="Table 3D effects 1" w:semiHidden="1" w:unhideWhenUsed="1"/>
+    <w:lsdException w:name="Table 3D effects 2" w:semiHidden="1" w:unhideWhenUsed="1"/>
+    <w:lsdException w:name="Table 3D effects 3" w:semiHidden="1" w:unhideWhenUsed="1"/>
+    <w:lsdException w:name="Table Contemporary" w:semiHidden="1" w:unhideWhenUsed="1"/>
+    <w:lsdException w:name="Table Elegant" w:semiHidden="1" w:unhideWhenUsed="1"/>
+    <w:lsdException w:name="Table Professional" w:semiHidden="1" w:unhideWhenUsed="1"/>
+    <w:lsdException w:name="Table Subtle 1" w:semiHidden="1" w:unhideWhenUsed="1"/>
+    <w:lsdException w:name="Table Subtle 2" w:semiHidden="1" w:unhideWhenUsed="1"/>
+    <w:lsdException w:name="Table Web 1" w:semiHidden="1" w:unhideWhenUsed="1"/>
+    <w:lsdException w:name="Table Web 2" w:semiHidden="1" w:unhideWhenUsed="1"/>
+    <w:lsdException w:name="Table Web 3" w:semiHidden="1" w:unhideWhenUsed="1"/>
+    <w:lsdException w:name="Balloon Text" w:semiHidden="1" w:unhideWhenUsed="1"/>
+    <w:lsdException w:name="Table Grid" w:uiPriority="39"/>
+    <w:lsdException w:name="Table Theme" w:semiHidden="1" w:unhideWhenUsed="1"/>
+    <w:lsdException w:name="Placeholder Text" w:semiHidden="1"/>
+    <w:lsdException w:name="No Spacing" w:uiPriority="1" w:qFormat="1"/>
+    <w:lsdException w:name="Light Shading" w:uiPriority="60"/>
+    <w:lsdException w:name="Light List" w:uiPriority="61"/>
+    <w:lsdException w:name="Light Grid" w:uiPriority="62"/>
+    <w:lsdException w:name="Medium Shading 1" w:uiPriority="63"/>
+    <w:lsdException w:name="Medium Shading 2" w:uiPriority="64"/>
+    <w:lsdException w:name="Medium List 1" w:uiPriority="65"/>
+    <w:lsdException w:name="Medium List 2" w:uiPriority="66"/>
+    <w:lsdException w:name="Medium Grid 1" w:uiPriority="67"/>
+    <w:lsdException w:name="Medium Grid 2" w:uiPriority="68"/>
+    <w:lsdException w:name="Medium Grid 3" w:uiPriority="69"/>
+    <w:lsdException w:name="Dark List" w:uiPriority="70"/>
+    <w:lsdException w:name="Colorful Shading" w:uiPriority="71"/>
+    <w:lsdException w:name="Colorful List" w:uiPriority="72"/>
+    <w:lsdException w:name="Colorful Grid" w:uiPriority="73"/>
+    <w:lsdException w:name="Light Shading Accent 1" w:uiPriority="60"/>
+    <w:lsdException w:name="Light List Accent 1" w:uiPriority="61"/>
+    <w:lsdException w:name="Light Grid Accent 1" w:uiPriority="62"/>
+    <w:lsdException w:name="Medium Shading 1 Accent 1" w:uiPriority="63"/>
+    <w:lsdException w:name="Medium Shading 2 Accent 1" w:uiPriority="64"/>
+    <w:lsdException w:name="Medium List 1 Accent 1" w:uiPriority="65"/>
+    <w:lsdException w:name="Revision" w:semiHidden="1"/>
+    <w:lsdException w:name="List Paragraph" w:uiPriority="34" w:qFormat="1"/>
+    <w:lsdException w:name="Quote" w:uiPriority="29" w:qFormat="1"/>
+    <w:lsdException w:name="Intense Quote" w:uiPriority="30" w:qFormat="1"/>
+    <w:lsdException w:name="Medium List 2 Accent 1" w:uiPriority="66"/>
+    <w:lsdException w:name="Medium Grid 1 Accent 1" w:uiPriority="67"/>
+    <w:lsdException w:name="Medium Grid 2 Accent 1" w:uiPriority="68"/>
+    <w:lsdException w:name="Medium Grid 3 Accent 1" w:uiPriority="69"/>
+    <w:lsdException w:name="Dark List Accent 1" w:uiPriority="70"/>
+    <w:lsdException w:name="Colorful Shading Accent 1" w:uiPriority="71"/>
+    <w:lsdException w:name="Colorful List Accent 1" w:uiPriority="72"/>
+    <w:lsdException w:name="Colorful Grid Accent 1" w:uiPriority="73"/>
+    <w:lsdException w:name="Light Shading Accent 2" w:uiPriority="60"/>
+    <w:lsdException w:name="Light List Accent 2" w:uiPriority="61"/>
+    <w:lsdException w:name="Light Grid Accent 2" w:uiPriority="62"/>
+    <w:lsdException w:name="Medium Shading 1 Accent 2" w:uiPriority="63"/>
+    <w:lsdException w:name="Medium Shading 2 Accent 2" w:uiPriority="64"/>
+    <w:lsdException w:name="Medium List 1 Accent 2" w:uiPriority="65"/>
+    <w:lsdException w:name="Medium List 2 Accent 2" w:uiPriority="66"/>
+    <w:lsdException w:name="Medium Grid 1 Accent 2" w:uiPriority="67"/>
+    <w:lsdException w:name="Medium Grid 2 Accent 2" w:uiPriority="68"/>
+    <w:lsdException w:name="Medium Grid 3 Accent 2" w:uiPriority="69"/>
+    <w:lsdException w:name="Dark List Accent 2" w:uiPriority="70"/>
+    <w:lsdException w:name="Colorful Shading Accent 2" w:uiPriority="71"/>
+    <w:lsdException w:name="Colorful List Accent 2" w:uiPriority="72"/>
+    <w:lsdException w:name="Colorful Grid Accent 2" w:uiPriority="73"/>
+    <w:lsdException w:name="Light Shading Accent 3" w:uiPriority="60"/>
+    <w:lsdException w:name="Light List Accent 3" w:uiPriority="61"/>
+    <w:lsdException w:name="Light Grid Accent 3" w:uiPriority="62"/>
+    <w:lsdException w:name="Medium Shading 1 Accent 3" w:uiPriority="63"/>
+    <w:lsdException w:name="Medium Shading 2 Accent 3" w:uiPriority="64"/>
+    <w:lsdException w:name="Medium List 1 Accent 3" w:uiPriority="65"/>
+    <w:lsdException w:name="Medium List 2 Accent 3" w:uiPriority="66"/>
+    <w:lsdException w:name="Medium Grid 1 Accent 3" w:uiPriority="67"/>
+    <w:lsdException w:name="Medium Grid 2 Accent 3" w:uiPriority="68"/>
+    <w:lsdException w:name="Medium Grid 3 Accent 3" w:uiPriority="69"/>
+    <w:lsdException w:name="Dark List Accent 3" w:uiPriority="70"/>
+    <w:lsdException w:name="Colorful Shading Accent 3" w:uiPriority="71"/>
+    <w:lsdException w:name="Colorful List Accent 3" w:uiPriority="72"/>
+    <w:lsdException w:name="Colorful Grid Accent 3" w:uiPriority="73"/>
+    <w:lsdException w:name="Light Shading Accent 4" w:uiPriority="60"/>
+    <w:lsdException w:name="Light List Accent 4" w:uiPriority="61"/>
+    <w:lsdException w:name="Light Grid Accent 4" w:uiPriority="62"/>
+    <w:lsdException w:name="Medium Shading 1 Accent 4" w:uiPriority="63"/>
+    <w:lsdException w:name="Medium Shading 2 Accent 4" w:uiPriority="64"/>
+    <w:lsdException w:name="Medium List 1 Accent 4" w:uiPriority="65"/>
+    <w:lsdException w:name="Medium List 2 Accent 4" w:uiPriority="66"/>
+    <w:lsdException w:name="Medium Grid 1 Accent 4" w:uiPriority="67"/>
+    <w:lsdException w:name="Medium Grid 2 Accent 4" w:uiPriority="68"/>
+    <w:lsdException w:name="Medium Grid 3 Accent 4" w:uiPriority="69"/>
+    <w:lsdException w:name="Dark List Accent 4" w:uiPriority="70"/>
+    <w:lsdException w:name="Colorful Shading Accent 4" w:uiPriority="71"/>
+    <w:lsdException w:name="Colorful List Accent 4" w:uiPriority="72"/>
+    <w:lsdException w:name="Colorful Grid Accent 4" w:uiPriority="73"/>
+    <w:lsdException w:name="Light Shading Accent 5" w:uiPriority="60"/>
+    <w:lsdException w:name="Light List Accent 5" w:uiPriority="61"/>
+    <w:lsdException w:name="Light Grid Accent 5" w:uiPriority="62"/>
+    <w:lsdException w:name="Medium Shading 1 Accent 5" w:uiPriority="63"/>
+    <w:lsdException w:name="Medium Shading 2 Accent 5" w:uiPriority="64"/>
+    <w:lsdException w:name="Medium List 1 Accent 5" w:uiPriority="65"/>
+    <w:lsdException w:name="Medium List 2 Accent 5" w:uiPriority="66"/>
+    <w:lsdException w:name="Medium Grid 1 Accent 5" w:uiPriority="67"/>
+    <w:lsdException w:name="Medium Grid 2 Accent 5" w:uiPriority="68"/>
+    <w:lsdException w:name="Medium Grid 3 Accent 5" w:uiPriority="69"/>
+    <w:lsdException w:name="Dark List Accent 5" w:uiPriority="70"/>
+    <w:lsdException w:name="Colorful Shading Accent 5" w:uiPriority="71"/>
+    <w:lsdException w:name="Colorful List Accent 5" w:uiPriority="72"/>
+    <w:lsdException w:name="Colorful Grid Accent 5" w:uiPriority="73"/>
+    <w:lsdException w:name="Light Shading Accent 6" w:uiPriority="60"/>
+    <w:lsdException w:name="Light List Accent 6" w:uiPriority="61"/>
+    <w:lsdException w:name="Light Grid Accent 6" w:uiPriority="62"/>
+    <w:lsdException w:name="Medium Shading 1 Accent 6" w:uiPriority="63"/>
+    <w:lsdException w:name="Medium Shading 2 Accent 6" w:uiPriority="64"/>
+    <w:lsdException w:name="Medium List 1 Accent 6" w:uiPriority="65"/>
+    <w:lsdException w:name="Medium List 2 Accent 6" w:uiPriority="66"/>
+    <w:lsdException w:name="Medium Grid 1 Accent 6" w:uiPriority="67"/>
+    <w:lsdException w:name="Medium Grid 2 Accent 6" w:uiPriority="68"/>
+    <w:lsdException w:name="Medium Grid 3 Accent 6" w:uiPriority="69"/>
+    <w:lsdException w:name="Dark List Accent 6" w:uiPriority="70"/>
+    <w:lsdException w:name="Colorful Shading Accent 6" w:uiPriority="71"/>
+    <w:lsdException w:name="Colorful List Accent 6" w:uiPriority="72"/>
+    <w:lsdException w:name="Colorful Grid Accent 6" w:uiPriority="73"/>
+    <w:lsdException w:name="Subtle Emphasis" w:uiPriority="19" w:qFormat="1"/>
+    <w:lsdException w:name="Intense Emphasis" w:uiPriority="21" w:qFormat="1"/>
+    <w:lsdException w:name="Subtle Reference" w:uiPriority="31" w:qFormat="1"/>
+    <w:lsdException w:name="Intense Reference" w:uiPriority="32" w:qFormat="1"/>
+    <w:lsdException w:name="Book Title" w:uiPriority="33" w:qFormat="1"/>
+    <w:lsdException w:name="Bibliography" w:semiHidden="1" w:uiPriority="37" w:unhideWhenUsed="1"/>
+    <w:lsdException w:name="TOC Heading" w:semiHidden="1" w:uiPriority="39" w:unhideWhenUsed="1" w:qFormat="1"/>
+    <w:lsdException w:name="Plain Table 1" w:uiPriority="41"/>
+    <w:lsdException w:name="Plain Table 2" w:uiPriority="42"/>
+    <w:lsdException w:name="Plain Table 3" w:uiPriority="43"/>
+    <w:lsdException w:name="Plain Table 4" w:uiPriority="44"/>
+    <w:lsdException w:name="Plain Table 5" w:uiPriority="45"/>
+    <w:lsdException w:name="Grid Table Light" w:uiPriority="40"/>
+    <w:lsdException w:name="Grid Table 1 Light" w:uiPriority="46"/>
+    <w:lsdException w:name="Grid Table 2" w:uiPriority="47"/>
+    <w:lsdException w:name="Grid Table 3" w:uiPriority="48"/>
+    <w:lsdException w:name="Grid Table 4" w:uiPriority="49"/>
+    <w:lsdException w:name="Grid Table 5 Dark" w:uiPriority="50"/>
+    <w:lsdException w:name="Grid Table 6 Colorful" w:uiPriority="51"/>
+    <w:lsdException w:name="Grid Table 7 Colorful" w:uiPriority="52"/>
+    <w:lsdException w:name="Grid Table 1 Light Accent 1" w:uiPriority="46"/>
+    <w:lsdException w:name="Grid Table 2 Accent 1" w:uiPriority="47"/>
+    <w:lsdException w:name="Grid Table 3 Accent 1" w:uiPriority="48"/>
+    <w:lsdException w:name="Grid Table 4 Accent 1" w:uiPriority="49"/>
+    <w:lsdException w:name="Grid Table 5 Dark Accent 1" w:uiPriority="50"/>
+    <w:lsdException w:name="Grid Table 6 Colorful Accent 1" w:uiPriority="51"/>
+    <w:lsdException w:name="Grid Table 7 Colorful Accent 1" w:uiPriority="52"/>
+    <w:lsdException w:name="Grid Table 1 Light Accent 2" w:uiPriority="46"/>
+    <w:lsdException w:name="Grid Table 2 Accent 2" w:uiPriority="47"/>
+    <w:lsdException w:name="Grid Table 3 Accent 2" w:uiPriority="48"/>
+    <w:lsdException w:name="Grid Table 4 Accent 2" w:uiPriority="49"/>
+    <w:lsdException w:name="Grid Table 5 Dark Accent 2" w:uiPriority="50"/>
+    <w:lsdException w:name="Grid Table 6 Colorful Accent 2" w:uiPriority="51"/>
+    <w:lsdException w:name="Grid Table 7 Colorful Accent 2" w:uiPriority="52"/>
+    <w:lsdException w:name="Grid Table 1 Light Accent 3" w:uiPriority="46"/>
+    <w:lsdException w:name="Grid Table 2 Accent 3" w:uiPriority="47"/>
+    <w:lsdException w:name="Grid Table 3 Accent 3" w:uiPriority="48"/>
+    <w:lsdException w:name="Grid Table 4 Accent 3" w:uiPriority="49"/>
+    <w:lsdException w:name="Grid Table 5 Dark Accent 3" w:uiPriority="50"/>
+    <w:lsdException w:name="Grid Table 6 Colorful Accent 3" w:uiPriority="51"/>
+    <w:lsdException w:name="Grid Table 7 Colorful Accent 3" w:uiPriority="52"/>
+    <w:lsdException w:name="Grid Table 1 Light Accent 4" w:uiPriority="46"/>
+    <w:lsdException w:name="Grid Table 2 Accent 4" w:uiPriority="47"/>
+    <w:lsdException w:name="Grid Table 3 Accent 4" w:uiPriority="48"/>
+    <w:lsdException w:name="Grid Table 4 Accent 4" w:uiPriority="49"/>
+    <w:lsdException w:name="Grid Table 5 Dark Accent 4" w:uiPriority="50"/>
+    <w:lsdException w:name="Grid Table 6 Colorful Accent 4" w:uiPriority="51"/>
+    <w:lsdException w:name="Grid Table 7 Colorful Accent 4" w:uiPriority="52"/>
+    <w:lsdException w:name="Grid Table 1 Light Accent 5" w:uiPriority="46"/>
+    <w:lsdException w:name="Grid Table 2 Accent 5" w:uiPriority="47"/>
+    <w:lsdException w:name="Grid Table 3 Accent 5" w:uiPriority="48"/>
+    <w:lsdException w:name="Grid Table 4 Accent 5" w:uiPriority="49"/>
+    <w:lsdException w:name="Grid Table 5 Dark Accent 5" w:uiPriority="50"/>
+    <w:lsdException w:name="Grid Table 6 Colorful Accent 5" w:uiPriority="51"/>
+    <w:lsdException w:name="Grid Table 7 Colorful Accent 5" w:uiPriority="52"/>
+    <w:lsdException w:name="Grid Table 1 Light Accent 6" w:uiPriority="46"/>
+    <w:lsdException w:name="Grid Table 2 Accent 6" w:uiPriority="47"/>
+    <w:lsdException w:name="Grid Table 3 Accent 6" w:uiPriority="48"/>
+    <w:lsdException w:name="Grid Table 4 Accent 6" w:uiPriority="49"/>
+    <w:lsdException w:name="Grid Table 5 Dark Accent 6" w:uiPriority="50"/>
+    <w:lsdException w:name="Grid Table 6 Colorful Accent 6" w:uiPriority="51"/>
+    <w:lsdException w:name="Grid Table 7 Colorful Accent 6" w:uiPriority="52"/>
+    <w:lsdException w:name="List Table 1 Light" w:uiPriority="46"/>
+    <w:lsdException w:name="List Table 2" w:uiPriority="47"/>
+    <w:lsdException w:name="List Table 3" w:uiPriority="48"/>
+    <w:lsdException w:name="List Table 4" w:uiPriority="49"/>
+    <w:lsdException w:name="List Table 5 Dark" w:uiPriority="50"/>
+    <w:lsdException w:name="List Table 6 Colorful" w:uiPriority="51"/>
+    <w:lsdException w:name="List Table 7 Colorful" w:uiPriority="52"/>
+    <w:lsdException w:name="List Table 1 Light Accent 1" w:uiPriority="46"/>
+    <w:lsdException w:name="List Table 2 Accent 1" w:uiPriority="47"/>
+    <w:lsdException w:name="List Table 3 Accent 1" w:uiPriority="48"/>
+    <w:lsdException w:name="List Table 4 Accent 1" w:uiPriority="49"/>
+    <w:lsdException w:name="List Table 5 Dark Accent 1" w:uiPriority="50"/>
+    <w:lsdException w:name="List Table 6 Colorful Accent 1" w:uiPriority="51"/>
+    <w:lsdException w:name="List Table 7 Colorful Accent 1" w:uiPriority="52"/>
+    <w:lsdException w:name="List Table 1 Light Accent 2" w:uiPriority="46"/>
+    <w:lsdException w:name="List Table 2 Accent 2" w:uiPriority="47"/>
+    <w:lsdException w:name="List Table 3 Accent 2" w:uiPriority="48"/>
+    <w:lsdException w:name="List Table 4 Accent 2" w:uiPriority="49"/>
+    <w:lsdException w:name="List Table 5 Dark Accent 2" w:uiPriority="50"/>
+    <w:lsdException w:name="List Table 6 Colorful Accent 2" w:uiPriority="51"/>
+    <w:lsdException w:name="List Table 7 Colorful Accent 2" w:uiPriority="52"/>
+    <w:lsdException w:name="List Table 1 Light Accent 3" w:uiPriority="46"/>
+    <w:lsdException w:name="List Table 2 Accent 3" w:uiPriority="47"/>
+    <w:lsdException w:name="List Table 3 Accent 3" w:uiPriority="48"/>
+    <w:lsdException w:name="List Table 4 Accent 3" w:uiPriority="49"/>
+    <w:lsdException w:name="List Table 5 Dark Accent 3" w:uiPriority="50"/>
+    <w:lsdException w:name="List Table 6 Colorful Accent 3" w:uiPriority="51"/>
+    <w:lsdException w:name="List Table 7 Colorful Accent 3" w:uiPriority="52"/>
+    <w:lsdException w:name="List Table 1 Light Accent 4" w:uiPriority="46"/>
+    <w:lsdException w:name="List Table 2 Accent 4" w:uiPriority="47"/>
+    <w:lsdException w:name="List Table 3 Accent 4" w:uiPriority="48"/>
+    <w:lsdException w:name="List Table 4 Accent 4" w:uiPriority="49"/>
+    <w:lsdException w:name="List Table 5 Dark Accent 4" w:uiPriority="50"/>
+    <w:lsdException w:name="List Table 6 Colorful Accent 4" w:uiPriority="51"/>
+    <w:lsdException w:name="List Table 7 Colorful Accent 4" w:uiPriority="52"/>
+    <w:lsdException w:name="List Table 1 Light Accent 5" w:uiPriority="46"/>
+    <w:lsdException w:name="List Table 2 Accent 5" w:uiPriority="47"/>
+    <w:lsdException w:name="List Table 3 Accent 5" w:uiPriority="48"/>
+    <w:lsdException w:name="List Table 4 Accent 5" w:uiPriority="49"/>
+    <w:lsdException w:name="List Table 5 Dark Accent 5" w:uiPriority="50"/>
+    <w:lsdException w:name="List Table 6 Colorful Accent 5" w:uiPriority="51"/>
+    <w:lsdException w:name="List Table 7 Colorful Accent 5" w:uiPriority="52"/>
+    <w:lsdException w:name="List Table 1 Light Accent 6" w:uiPriority="46"/>
+    <w:lsdException w:name="List Table 2 Accent 6" w:uiPriority="47"/>
+    <w:lsdException w:name="List Table 3 Accent 6" w:uiPriority="48"/>
+    <w:lsdException w:name="List Table 4 Accent 6" w:uiPriority="49"/>
+    <w:lsdException w:name="List Table 5 Dark Accent 6" w:uiPriority="50"/>
+    <w:lsdException w:name="List Table 6 Colorful Accent 6" w:uiPriority="51"/>
+    <w:lsdException w:name="List Table 7 Colorful Accent 6" w:uiPriority="52"/>
+    <w:lsdException w:name="Mention" w:semiHidden="1" w:unhideWhenUsed="1"/>
+    <w:lsdException w:name="Smart Hyperlink" w:semiHidden="1" w:unhideWhenUsed="1"/>
+    <w:lsdException w:name="Hashtag" w:semiHidden="1" w:unhideWhenUsed="1"/>
+    <w:lsdException w:name="Unresolved Mention" w:semiHidden="1" w:unhideWhenUsed="1"/>
+    <w:lsdException w:name="Smart Link" w:semiHidden="1" w:unhideWhenUsed="1"/>
+  </w:latentStyles>
+  <w:style w:type="paragraph" w:default="1" w:styleId="Normal">
+    <w:name w:val="Normal"/>
+    <w:qFormat/>
+  </w:style>
+  <w:style w:type="character" w:default="1" w:styleId="DefaultParagraphFont">
+    <w:name w:val="Default Paragraph Font"/>
+    <w:uiPriority w:val="1"/>
+    <w:semiHidden/>
+    <w:unhideWhenUsed/>
+  </w:style>
+  <w:style w:type="table" w:default="1" w:styleId="TableNormal">
+    <w:name w:val="Normal Table"/>
+    <w:uiPriority w:val="99"/>
+    <w:semiHidden/>
+    <w:unhideWhenUsed/>
+    <w:tblPr>
+      <w:tblInd w:w="0" w:type="dxa"/>
+      <w:tblCellMar>
+        <w:top w:w="0" w:type="dxa"/>
+        <w:left w:w="108" w:type="dxa"/>
+        <w:bottom w:w="0" w:type="dxa"/>
+        <w:right w:w="108" w:type="dxa"/>
+      </w:tblCellMar>
+    </w:tblPr>
+  </w:style>
+  <w:style w:type="numbering" w:default="1" w:styleId="NoList">
+    <w:name w:val="No List"/>
+    <w:uiPriority w:val="99"/>
+    <w:semiHidden/>
+    <w:unhideWhenUsed/>
+  </w:style>
+  <w:style w:type="character" w:styleId="PlaceholderText">
+    <w:name w:val="Placeholder Text"/>
+    <w:basedOn w:val="DefaultParagraphFont"/>
+    <w:uiPriority w:val="99"/>
+    <w:semiHidden/>
+    <w:rsid w:val="00C554AB"/>
+    <w:rPr>
+      <w:color w:val="666666"/>
+    </w:rPr>
+  </w:style>
+</w:styles>
+</file>
+
+<file path=word/glossary/webSettings.xml><?xml version="1.0" encoding="utf-8"?>
+<w:webSettings xmlns:mc="http://schemas.openxmlformats.org/markup-compatibility/2006" xmlns:r="http://schemas.openxmlformats.org/officeDocument/2006/relationships" xmlns:w="http://schemas.openxmlformats.org/wordprocessingml/2006/main" xmlns:w14="http://schemas.microsoft.com/office/word/2010/wordml" xmlns:w15="http://schemas.microsoft.com/office/word/2012/wordml" xmlns:w16cex="http://schemas.microsoft.com/office/word/2018/wordml/cex" xmlns:w16cid="http://schemas.microsoft.com/office/word/2016/wordml/cid" xmlns:w16="http://schemas.microsoft.com/office/word/2018/wordml" xmlns:w16du="http://schemas.microsoft.com/office/word/2023/wordml/word16du" xmlns:w16sdtdh="http://schemas.microsoft.com/office/word/2020/wordml/sdtdatahash" xmlns:w16sdtfl="http://schemas.microsoft.com/office/word/2024/wordml/sdtformatlock" xmlns:w16se="http://schemas.microsoft.com/office/word/2015/wordml/symex" mc:Ignorable="w14 w15 w16se w16cid w16 w16cex w16sdtdh w16sdtfl w16du">
+  <w:optimizeForBrowser/>
+  <w:allowPNG/>
+</w:webSettings>
 </file>
 
 <file path=word/theme/theme1.xml><?xml version="1.0" encoding="utf-8"?>
@@ -15496,6 +17241,30 @@
 </a:theme>
 </file>
 
+<file path=word/webextensions/taskpanes.xml><?xml version="1.0" encoding="utf-8"?>
+<wetp:taskpanes xmlns:wetp="http://schemas.microsoft.com/office/webextensions/taskpanes/2010/11">
+  <wetp:taskpane dockstate="right" visibility="0" width="438" row="8">
+    <wetp:webextensionref xmlns:r="http://schemas.openxmlformats.org/officeDocument/2006/relationships" r:id="rId1"/>
+  </wetp:taskpane>
+</wetp:taskpanes>
+</file>
+
+<file path=word/webextensions/webextension1.xml><?xml version="1.0" encoding="utf-8"?>
+<we:webextension xmlns:we="http://schemas.microsoft.com/office/webextensions/webextension/2010/11" id="{F9540A5F-DFC0-4291-AF04-3E51A1DC756E}">
+  <we:reference id="wa104382081" version="1.55.1.0" store="en-US" storeType="OMEX"/>
+  <we:alternateReferences>
+    <we:reference id="WA104382081" version="1.55.1.0" store="" storeType="OMEX"/>
+  </we:alternateReferences>
+  <we:properties>
+    <we:property name="MENDELEY_CITATIONS" value="[{&quot;citationID&quot;:&quot;MENDELEY_CITATION_129c8e3d-befc-4832-aa1f-459099873d50&quot;,&quot;properties&quot;:{&quot;noteIndex&quot;:0},&quot;isEdited&quot;:false,&quot;manualOverride&quot;:{&quot;isManuallyOverridden&quot;:false,&quot;citeprocText&quot;:&quot;(Anon., 2025)&quot;,&quot;manualOverrideText&quot;:&quot;&quot;},&quot;citationTag&quot;:&quot;MENDELEY_CITATION_v3_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&quot;,&quot;citationItems&quot;:[{&quot;id&quot;:&quot;fdeb079e-d884-319f-8c11-4f6e84403a0e&quot;,&quot;itemData&quot;:{&quot;type&quot;:&quot;webpage&quot;,&quot;id&quot;:&quot;fdeb079e-d884-319f-8c11-4f6e84403a0e&quot;,&quot;title&quot;:&quot;User Guide — pandas 2.2.3 documentation&quot;,&quot;accessed&quot;:{&quot;date-parts&quot;:[[2025,4,25]]},&quot;URL&quot;:&quot;https://pandas.pydata.org/docs/user_guide/index.html&quot;,&quot;container-title-short&quot;:&quot;&quot;},&quot;isTemporary&quot;:false}]},{&quot;citationID&quot;:&quot;MENDELEY_CITATION_495283ef-985d-4641-8442-9afbd2562832&quot;,&quot;properties&quot;:{&quot;noteIndex&quot;:0},&quot;isEdited&quot;:false,&quot;manualOverride&quot;:{&quot;isManuallyOverridden&quot;:false,&quot;citeprocText&quot;:&quot;(Anon., 2005)&quot;,&quot;manualOverrideText&quot;:&quot;&quot;},&quot;citationTag&quot;:&quot;MENDELEY_CITATION_v3_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&quot;,&quot;citationItems&quot;:[{&quot;id&quot;:&quot;1885d9c4-a486-3df3-8341-074de953cf14&quot;,&quot;itemData&quot;:{&quot;type&quot;:&quot;article-journal&quot;,&quot;id&quot;:&quot;1885d9c4-a486-3df3-8341-074de953cf14&quot;,&quot;title&quot;:&quot;The Grammar of Graphics&quot;,&quot;container-title&quot;:&quot;The Grammar of Graphics&quot;,&quot;accessed&quot;:{&quot;date-parts&quot;:[[2025,4,25]]},&quot;DOI&quot;:&quot;10.1007/0-387-28695-0&quot;,&quot;issued&quot;:{&quot;date-parts&quot;:[[2005]]},&quot;abstract&quot;:&quot;The grammar of graphics (GoG) denotes a system with seven classes embedded in a data flow. This data flow specifies a strict order in which data are transformed from a raw dataset to a statistical graphic. Each class contains multiple methods, each of which is a function executed at the step in the data flow corresponding to that class. The classes are orthogonal, in the sense that the product set of all classes (every possible sequence of class methods) defines a space of graphics which is meaningful at every point. The meaning of a statistical graphic is thus determined by the mapping produced by the function chain linking data and graphic.&quot;,&quot;publisher&quot;:&quot;Springer-Verlag&quot;,&quot;container-title-short&quot;:&quot;&quot;},&quot;isTemporary&quot;:false}]},{&quot;citationID&quot;:&quot;MENDELEY_CITATION_0c5f203a-8496-4ecd-b15e-6d98242480c6&quot;,&quot;properties&quot;:{&quot;noteIndex&quot;:0},&quot;isEdited&quot;:false,&quot;manualOverride&quot;:{&quot;isManuallyOverridden&quot;:false,&quot;citeprocText&quot;:&quot;(Hunter, 2007)&quot;,&quot;manualOverrideText&quot;:&quot;&quot;},&quot;citationTag&quot;:&quot;MENDELEY_CITATION_v3_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&quot;,&quot;citationItems&quot;:[{&quot;id&quot;:&quot;ac219fb3-0997-346a-bffd-e640250869f7&quot;,&quot;itemData&quot;:{&quot;type&quot;:&quot;article-journal&quot;,&quot;id&quot;:&quot;ac219fb3-0997-346a-bffd-e640250869f7&quot;,&quot;title&quot;:&quot;Matplotlib: A 2D graphics environment&quot;,&quot;author&quot;:[{&quot;family&quot;:&quot;Hunter&quot;,&quot;given&quot;:&quot;John D.&quot;,&quot;parse-names&quot;:false,&quot;dropping-particle&quot;:&quot;&quot;,&quot;non-dropping-particle&quot;:&quot;&quot;}],&quot;container-title&quot;:&quot;Computing in Science and Engineering&quot;,&quot;container-title-short&quot;:&quot;Comput Sci Eng&quot;,&quot;accessed&quot;:{&quot;date-parts&quot;:[[2025,4,25]]},&quot;DOI&quot;:&quot;10.1109/MCSE.2007.55&quot;,&quot;ISSN&quot;:&quot;15219615&quot;,&quot;issued&quot;:{&quot;date-parts&quot;:[[2007]]},&quot;page&quot;:&quot;90-95&quot;,&quot;publisher&quot;:&quot;IEEE Computer Society&quot;,&quot;issue&quot;:&quot;3&quot;,&quot;volume&quot;:&quot;9&quot;},&quot;isTemporary&quot;:false}]},{&quot;citationID&quot;:&quot;MENDELEY_CITATION_726f473f-d360-4e84-8f83-ee1faa67ac52&quot;,&quot;properties&quot;:{&quot;noteIndex&quot;:0},&quot;isEdited&quot;:false,&quot;manualOverride&quot;:{&quot;isManuallyOverridden&quot;:false,&quot;citeprocText&quot;:&quot;(Wasserstein and Lazar, 2016)&quot;,&quot;manualOverrideText&quot;:&quot;&quot;},&quot;citationTag&quot;:&quot;MENDELEY_CITATION_v3_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&quot;,&quot;citationItems&quot;:[{&quot;id&quot;:&quot;99ef3f8b-2318-39e7-87ac-6ad73d6c1b91&quot;,&quot;itemData&quot;:{&quot;type&quot;:&quot;article-journal&quot;,&quot;id&quot;:&quot;99ef3f8b-2318-39e7-87ac-6ad73d6c1b91&quot;,&quot;title&quot;:&quot;The ASA Statement on p-Values: Context, Process, and Purpose&quot;,&quot;author&quot;:[{&quot;family&quot;:&quot;Wasserstein&quot;,&quot;given&quot;:&quot;Ronald L.&quot;,&quot;parse-names&quot;:false,&quot;dropping-particle&quot;:&quot;&quot;,&quot;non-dropping-particle&quot;:&quot;&quot;},{&quot;family&quot;:&quot;Lazar&quot;,&quot;given&quot;:&quot;Nicole A.&quot;,&quot;parse-names&quot;:false,&quot;dropping-particle&quot;:&quot;&quot;,&quot;non-dropping-particle&quot;:&quot;&quot;}],&quot;container-title&quot;:&quot;The American Statistician&quot;,&quot;container-title-short&quot;:&quot;Am Stat&quot;,&quot;accessed&quot;:{&quot;date-parts&quot;:[[2025,4,25]]},&quot;DOI&quot;:&quot;10.1080/00031305.2016.1154108&quot;,&quot;ISSN&quot;:&quot;15372731&quot;,&quot;URL&quot;:&quot;https://www.tandfonline.com/doi/pdf/10.1080/00031305.2016.1154108&quot;,&quot;issued&quot;:{&quot;date-parts&quot;:[[2016,4,2]]},&quot;page&quot;:&quot;129-133&quot;,&quot;publisher&quot;:&quot;Taylor &amp; Francis&quot;,&quot;issue&quot;:&quot;2&quot;,&quot;volume&quot;:&quot;70&quot;},&quot;isTemporary&quot;:false}]},{&quot;citationID&quot;:&quot;MENDELEY_CITATION_473d3412-131f-42ca-a927-97d3b9e6c6c1&quot;,&quot;properties&quot;:{&quot;noteIndex&quot;:0},&quot;isEdited&quot;:false,&quot;manualOverride&quot;:{&quot;isManuallyOverridden&quot;:false,&quot;citeprocText&quot;:&quot;(Pedregos et al., 2011)&quot;,&quot;manualOverrideText&quot;:&quot;&quot;},&quot;citationTag&quot;:&quot;MENDELEY_CITATION_v3_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&quot;,&quot;citationItems&quot;:[{&quot;id&quot;:&quot;53c5b119-3542-344a-b77d-8a1224785cf2&quot;,&quot;itemData&quot;:{&quot;type&quot;:&quot;article-journal&quot;,&quot;id&quot;:&quot;53c5b119-3542-344a-b77d-8a1224785cf2&quot;,&quot;title&quot;:&quot;Scikit-learn: Machine Learning in Python&quot;,&quot;author&quot;:[{&quot;family&quot;:&quot;Pedregos&quot;,&quot;given&quot;:&quot;Fabian&quot;,&quot;parse-names&quot;:false,&quot;dropping-particle&quot;:&quot;&quot;,&quot;non-dropping-particle&quot;:&quot;&quot;},{&quot;family&quot;:&quot;Michel&quot;,&quot;given&quot;:&quot;Vincent&quot;,&quot;parse-names&quot;:false,&quot;dropping-particle&quot;:&quot;&quot;,&quot;non-dropping-particle&quot;:&quot;&quot;},{&quot;family&quot;:&quot;Grisel&quot;,&quot;given&quot;:&quot;Olivier&quot;,&quot;parse-names&quot;:false,&quot;dropping-particle&quot;:&quot;&quot;,&quot;non-dropping-particle&quot;:&quot;&quot;},{&quot;family&quot;:&quot;Blondel&quot;,&quot;given&quot;:&quot;Mathieu&quot;,&quot;parse-names&quot;:false,&quot;dropping-particle&quot;:&quot;&quot;,&quot;non-dropping-particle&quot;:&quot;&quot;},{&quot;family&quot;:&quot;Prettenhofer&quot;,&quot;given&quot;:&quot;Peter&quot;,&quot;parse-names&quot;:false,&quot;dropping-particle&quot;:&quot;&quot;,&quot;non-dropping-particle&quot;:&quot;&quot;},{&quot;family&quot;:&quot;Weiss&quot;,&quot;given&quot;:&quot;Ron&quot;,&quot;parse-names&quot;:false,&quot;dropping-particle&quot;:&quot;&quot;,&quot;non-dropping-particle&quot;:&quot;&quot;},{&quot;family&quot;:&quot;Vanderplas&quot;,&quot;given&quot;:&quot;Jake&quot;,&quot;parse-names&quot;:false,&quot;dropping-particle&quot;:&quot;&quot;,&quot;non-dropping-particle&quot;:&quot;&quot;},{&quot;family&quot;:&quot;Cournapeau&quot;,&quot;given&quot;:&quot;David&quot;,&quot;parse-names&quot;:false,&quot;dropping-particle&quot;:&quot;&quot;,&quot;non-dropping-particle&quot;:&quot;&quot;},{&quot;family&quot;:&quot;Pedregosa&quot;,&quot;given&quot;:&quot;Fabian&quot;,&quot;parse-names&quot;:false,&quot;dropping-particle&quot;:&quot;&quot;,&quot;non-dropping-particle&quot;:&quot;&quot;},{&quot;family&quot;:&quot;Varoquaux&quot;,&quot;given&quot;:&quot;Gaël&quot;,&quot;parse-names&quot;:false,&quot;dropping-particle&quot;:&quot;&quot;,&quot;non-dropping-particle&quot;:&quot;&quot;},{&quot;family&quot;:&quot;Gramfort&quot;,&quot;given&quot;:&quot;Alexandre&quot;,&quot;parse-names&quot;:false,&quot;dropping-particle&quot;:&quot;&quot;,&quot;non-dropping-particle&quot;:&quot;&quot;},{&quot;family&quot;:&quot;Thirion&quot;,&quot;given&quot;:&quot;Bertrand&quot;,&quot;parse-names&quot;:false,&quot;dropping-particle&quot;:&quot;&quot;,&quot;non-dropping-particle&quot;:&quot;&quot;},{&quot;family&quot;:&quot;Grisel&quot;,&quot;given&quot;:&quot;Olivier&quot;,&quot;parse-names&quot;:false,&quot;dropping-particle&quot;:&quot;&quot;,&quot;non-dropping-particle&quot;:&quot;&quot;},{&quot;family&quot;:&quot;Dubourg&quot;,&quot;given&quot;:&quot;Vincent&quot;,&quot;parse-names&quot;:false,&quot;dropping-particle&quot;:&quot;&quot;,&quot;non-dropping-particle&quot;:&quot;&quot;},{&quot;family&quot;:&quot;Passos&quot;,&quot;given&quot;:&quot;Alexandre&quot;,&quot;parse-names&quot;:false,&quot;dropping-particle&quot;:&quot;&quot;,&quot;non-dropping-particle&quot;:&quot;&quot;},{&quot;family&quot;:&quot;Brucher&quot;,&quot;given&quot;:&quot;Matthieu&quot;,&quot;parse-names&quot;:false,&quot;dropping-particle&quot;:&quot;&quot;,&quot;non-dropping-particle&quot;:&quot;&quot;},{&quot;family&quot;:&quot;Perrot&quot;,&quot;given&quot;:&quot;Matthieu&quot;,&quot;parse-names&quot;:false,&quot;dropping-particle&quot;:&quot;&quot;,&quot;non-dropping-particle&quot;:&quot;&quot;},{&quot;family&quot;:&quot;Duchesnay&quot;,&quot;given&quot;:&quot;FRÉdouard&quot;,&quot;parse-names&quot;:false,&quot;dropping-particle&quot;:&quot;&quot;,&quot;non-dropping-particle&quot;:&quot;&quot;}],&quot;container-title&quot;:&quot;Journal of Machine Learning Research&quot;,&quot;accessed&quot;:{&quot;date-parts&quot;:[[2025,4,25]]},&quot;ISSN&quot;:&quot;1533-7928&quot;,&quot;URL&quot;:&quot;http://jmlr.org/papers/v12/pedregosa11a.html&quot;,&quot;issued&quot;:{&quot;date-parts&quot;:[[2011]]},&quot;page&quot;:&quot;2825-2830&quot;,&quot;abstract&quot;:&quot;Scikit-learn is a Python module integrating a wide range of state-of-the-art machine learning algorithms for medium-scale supervised and unsupervised problems. This package focuses on bringing machine learning to non-specialists using a general-purpose high-level language. Emphasis is put on ease of use, performance, documentation, and API consistency. It has minimal dependencies and is distributed under the simplified BSD license, encouraging its use in both academic and commercial settings. Source code, binaries, and documentation can be downloaded from http://scikit-learn.sourceforge.net.&quot;,&quot;issue&quot;:&quot;85&quot;,&quot;volume&quot;:&quot;12&quot;,&quot;container-title-short&quot;:&quot;&quot;},&quot;isTemporary&quot;:false}]},{&quot;citationID&quot;:&quot;MENDELEY_CITATION_97109c2d-e907-4a35-8e7f-62fddd6e1866&quot;,&quot;properties&quot;:{&quot;noteIndex&quot;:0},&quot;isEdited&quot;:false,&quot;manualOverride&quot;:{&quot;isManuallyOverridden&quot;:false,&quot;citeprocText&quot;:&quot;(Hastie, Tibshirani and Friedman, 2009)&quot;,&quot;manualOverrideText&quot;:&quot;&quot;},&quot;citationTag&quot;:&quot;MENDELEY_CITATION_v3_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&quot;,&quot;citationItems&quot;:[{&quot;id&quot;:&quot;e8f6e0ac-f901-3702-95e7-957e12b432b9&quot;,&quot;itemData&quot;:{&quot;type&quot;:&quot;article-journal&quot;,&quot;id&quot;:&quot;e8f6e0ac-f901-3702-95e7-957e12b432b9&quot;,&quot;title&quot;:&quot;The Elements of Statistical Learning&quot;,&quot;author&quot;:[{&quot;family&quot;:&quot;Hastie&quot;,&quot;given&quot;:&quot;Trevor&quot;,&quot;parse-names&quot;:false,&quot;dropping-particle&quot;:&quot;&quot;,&quot;non-dropping-particle&quot;:&quot;&quot;},{&quot;family&quot;:&quot;Tibshirani&quot;,&quot;given&quot;:&quot;Robert&quot;,&quot;parse-names&quot;:false,&quot;dropping-particle&quot;:&quot;&quot;,&quot;non-dropping-particle&quot;:&quot;&quot;},{&quot;family&quot;:&quot;Friedman&quot;,&quot;given&quot;:&quot;Jerome&quot;,&quot;parse-names&quot;:false,&quot;dropping-particle&quot;:&quot;&quot;,&quot;non-dropping-particle&quot;:&quot;&quot;}],&quot;collection-title&quot;:&quot;Springer Series in Statistics&quot;,&quot;accessed&quot;:{&quot;date-parts&quot;:[[2025,4,25]]},&quot;DOI&quot;:&quot;10.1007/978-0-387-84858-7&quot;,&quot;ISBN&quot;:&quot;978-0-387-84857-0&quot;,&quot;URL&quot;:&quot;http://link.springer.com/10.1007/978-0-387-84858-7&quot;,&quot;issued&quot;:{&quot;date-parts&quot;:[[2009]]},&quot;publisher-place&quot;:&quot;New York, NY&quot;,&quot;publisher&quot;:&quot;Springer New York&quot;,&quot;container-title-short&quot;:&quot;&quot;},&quot;isTemporary&quot;:false}]},{&quot;citationID&quot;:&quot;MENDELEY_CITATION_1cca4ec0-eadc-4a52-89b3-279a854fa02a&quot;,&quot;properties&quot;:{&quot;noteIndex&quot;:0},&quot;isEdited&quot;:false,&quot;manualOverride&quot;:{&quot;isManuallyOverridden&quot;:false,&quot;citeprocText&quot;:&quot;(James et al., 2021)&quot;,&quot;manualOverrideText&quot;:&quot;&quot;},&quot;citationTag&quot;:&quot;MENDELEY_CITATION_v3_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&quot;,&quot;citationItems&quot;:[{&quot;id&quot;:&quot;970c7bdd-9270-3850-b79d-30dc0006b791&quot;,&quot;itemData&quot;:{&quot;type&quot;:&quot;article-journal&quot;,&quot;id&quot;:&quot;970c7bdd-9270-3850-b79d-30dc0006b791&quot;,&quot;title&quot;:&quot;An Introduction to Statistical Learning&quot;,&quot;author&quot;:[{&quot;family&quot;:&quot;James&quot;,&quot;given&quot;:&quot;Gareth&quot;,&quot;parse-names&quot;:false,&quot;dropping-particle&quot;:&quot;&quot;,&quot;non-dropping-particle&quot;:&quot;&quot;},{&quot;family&quot;:&quot;Witten&quot;,&quot;given&quot;:&quot;Daniela&quot;,&quot;parse-names&quot;:false,&quot;dropping-particle&quot;:&quot;&quot;,&quot;non-dropping-particle&quot;:&quot;&quot;},{&quot;family&quot;:&quot;Hastie&quot;,&quot;given&quot;:&quot;Trevor&quot;,&quot;parse-names&quot;:false,&quot;dropping-particle&quot;:&quot;&quot;,&quot;non-dropping-particle&quot;:&quot;&quot;},{&quot;family&quot;:&quot;Tibshirani&quot;,&quot;given&quot;:&quot;Robert&quot;,&quot;parse-names&quot;:false,&quot;dropping-particle&quot;:&quot;&quot;,&quot;non-dropping-particle&quot;:&quot;&quot;}],&quot;collection-title&quot;:&quot;Springer Texts in Statistics&quot;,&quot;accessed&quot;:{&quot;date-parts&quot;:[[2025,4,25]]},&quot;DOI&quot;:&quot;10.1007/978-1-0716-1418-1&quot;,&quot;ISBN&quot;:&quot;978-1-0716-1417-4&quot;,&quot;URL&quot;:&quot;https://link.springer.com/10.1007/978-1-0716-1418-1&quot;,&quot;issued&quot;:{&quot;date-parts&quot;:[[2021]]},&quot;publisher-place&quot;:&quot;New York, NY&quot;,&quot;publisher&quot;:&quot;Springer US&quot;,&quot;container-title-short&quot;:&quot;&quot;},&quot;isTemporary&quot;:false}]},{&quot;citationID&quot;:&quot;MENDELEY_CITATION_eae39b1b-c883-4063-9751-327932a1e7ab&quot;,&quot;properties&quot;:{&quot;noteIndex&quot;:0},&quot;isEdited&quot;:false,&quot;manualOverride&quot;:{&quot;isManuallyOverridden&quot;:false,&quot;citeprocText&quot;:&quot;(Chai and Draxler, 2014)&quot;,&quot;manualOverrideText&quot;:&quot;&quot;},&quot;citationTag&quot;:&quot;MENDELEY_CITATION_v3_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&quot;,&quot;citationItems&quot;:[{&quot;id&quot;:&quot;1adfac4e-921a-3369-b784-5f0e3cec2719&quot;,&quot;itemData&quot;:{&quot;type&quot;:&quot;article-journal&quot;,&quot;id&quot;:&quot;1adfac4e-921a-3369-b784-5f0e3cec2719&quot;,&quot;title&quot;:&quot;Root mean square error (RMSE) or mean absolute error (MAE)? -Arguments against avoiding RMSE in the literature&quot;,&quot;author&quot;:[{&quot;family&quot;:&quot;Chai&quot;,&quot;given&quot;:&quot;T.&quot;,&quot;parse-names&quot;:false,&quot;dropping-particle&quot;:&quot;&quot;,&quot;non-dropping-particle&quot;:&quot;&quot;},{&quot;family&quot;:&quot;Draxler&quot;,&quot;given&quot;:&quot;R. R.&quot;,&quot;parse-names&quot;:false,&quot;dropping-particle&quot;:&quot;&quot;,&quot;non-dropping-particle&quot;:&quot;&quot;}],&quot;container-title&quot;:&quot;Geoscientific Model Development&quot;,&quot;container-title-short&quot;:&quot;Geosci Model Dev&quot;,&quot;accessed&quot;:{&quot;date-parts&quot;:[[2025,4,25]]},&quot;DOI&quot;:&quot;10.5194/GMD-7-1247-2014,&quot;,&quot;ISSN&quot;:&quot;19919603&quot;,&quot;issued&quot;:{&quot;date-parts&quot;:[[2014,6,30]]},&quot;page&quot;:&quot;1247-1250&quot;,&quot;abstract&quot;:&quot;Both the root mean square error (RMSE) and the mean absolute error (MAE) are regularly employed in model evaluation studies. Willmott and Matsuura (2005) have suggested that the RMSE is not a good indicator of average model performance and might be a misleading indicator of average error, and thus the MAE would be a better metric for that purpose. While some concerns over using RMSE raised by Willmott and Matsuura (2005) and Willmott et al. (2009) are valid, the proposed avoidance of RMSE in favor of MAE is not the solution. Citing the aforementioned papers, many researchers chose MAE over RMSE to present their model evaluation statistics when presenting or adding the RMSE measures could be more beneficial. In this technical note, we demonstrate that the RMSE is not ambiguous in its meaning, contrary to what was claimed by Willmott et al. (2009). The RMSE is more appropriate to represent model performance than the MAE when the error distribution is expected to be Gaussian. In addition, we show that the RMSE satisfies the triangle inequality requirement for a distance metric, whereas Willmott et al. (2009) indicated that the sums-of-squares-based statistics do not satisfy this rule. In the end, we discussed some circumstances where using the RMSE will be more beneficial. However, we do not contend that the RMSE is superior over the MAE. Instead, a combination of metrics, including but certainly not limited to RMSEs and MAEs, are often required to assess model performance. © Author(s) 2014. CC Attribution 3.0 License.&quot;,&quot;publisher&quot;:&quot;Copernicus GmbH&quot;,&quot;issue&quot;:&quot;3&quot;,&quot;volume&quot;:&quot;7&quot;},&quot;isTemporary&quot;:false}]},{&quot;citationID&quot;:&quot;MENDELEY_CITATION_28249c62-1ea1-4f30-adc4-388624352755&quot;,&quot;properties&quot;:{&quot;noteIndex&quot;:0},&quot;isEdited&quot;:false,&quot;manualOverride&quot;:{&quot;isManuallyOverridden&quot;:false,&quot;citeprocText&quot;:&quot;(Hunter, 2007)&quot;,&quot;manualOverrideText&quot;:&quot;&quot;},&quot;citationTag&quot;:&quot;MENDELEY_CITATION_v3_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&quot;,&quot;citationItems&quot;:[{&quot;id&quot;:&quot;ac219fb3-0997-346a-bffd-e640250869f7&quot;,&quot;itemData&quot;:{&quot;type&quot;:&quot;article-journal&quot;,&quot;id&quot;:&quot;ac219fb3-0997-346a-bffd-e640250869f7&quot;,&quot;title&quot;:&quot;Matplotlib: A 2D graphics environment&quot;,&quot;author&quot;:[{&quot;family&quot;:&quot;Hunter&quot;,&quot;given&quot;:&quot;John D.&quot;,&quot;parse-names&quot;:false,&quot;dropping-particle&quot;:&quot;&quot;,&quot;non-dropping-particle&quot;:&quot;&quot;}],&quot;container-title&quot;:&quot;Computing in Science and Engineering&quot;,&quot;container-title-short&quot;:&quot;Comput Sci Eng&quot;,&quot;accessed&quot;:{&quot;date-parts&quot;:[[2025,4,25]]},&quot;DOI&quot;:&quot;10.1109/MCSE.2007.55&quot;,&quot;ISSN&quot;:&quot;15219615&quot;,&quot;issued&quot;:{&quot;date-parts&quot;:[[2007]]},&quot;page&quot;:&quot;90-95&quot;,&quot;publisher&quot;:&quot;IEEE Computer Society&quot;,&quot;issue&quot;:&quot;3&quot;,&quot;volume&quot;:&quot;9&quot;},&quot;isTemporary&quot;:false}]},{&quot;citationID&quot;:&quot;MENDELEY_CITATION_02e448d9-48b0-46ae-84e8-d07ac691b005&quot;,&quot;properties&quot;:{&quot;noteIndex&quot;:0},&quot;isEdited&quot;:false,&quot;manualOverride&quot;:{&quot;isManuallyOverridden&quot;:false,&quot;citeprocText&quot;:&quot;(Hunter, 2007)&quot;,&quot;manualOverrideText&quot;:&quot;&quot;},&quot;citationTag&quot;:&quot;MENDELEY_CITATION_v3_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&quot;,&quot;citationItems&quot;:[{&quot;id&quot;:&quot;ac219fb3-0997-346a-bffd-e640250869f7&quot;,&quot;itemData&quot;:{&quot;type&quot;:&quot;article-journal&quot;,&quot;id&quot;:&quot;ac219fb3-0997-346a-bffd-e640250869f7&quot;,&quot;title&quot;:&quot;Matplotlib: A 2D graphics environment&quot;,&quot;author&quot;:[{&quot;family&quot;:&quot;Hunter&quot;,&quot;given&quot;:&quot;John D.&quot;,&quot;parse-names&quot;:false,&quot;dropping-particle&quot;:&quot;&quot;,&quot;non-dropping-particle&quot;:&quot;&quot;}],&quot;container-title&quot;:&quot;Computing in Science and Engineering&quot;,&quot;container-title-short&quot;:&quot;Comput Sci Eng&quot;,&quot;accessed&quot;:{&quot;date-parts&quot;:[[2025,4,25]]},&quot;DOI&quot;:&quot;10.1109/MCSE.2007.55&quot;,&quot;ISSN&quot;:&quot;15219615&quot;,&quot;issued&quot;:{&quot;date-parts&quot;:[[2007]]},&quot;page&quot;:&quot;90-95&quot;,&quot;publisher&quot;:&quot;IEEE Computer Society&quot;,&quot;issue&quot;:&quot;3&quot;,&quot;volume&quot;:&quot;9&quot;},&quot;isTemporary&quot;:false}]},{&quot;citationID&quot;:&quot;MENDELEY_CITATION_c55a11a4-592b-4ee8-855f-63ec934043c2&quot;,&quot;properties&quot;:{&quot;noteIndex&quot;:0},&quot;isEdited&quot;:false,&quot;manualOverride&quot;:{&quot;isManuallyOverridden&quot;:false,&quot;citeprocText&quot;:&quot;(Hunter, 2007)&quot;,&quot;manualOverrideText&quot;:&quot;&quot;},&quot;citationTag&quot;:&quot;MENDELEY_CITATION_v3_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&quot;,&quot;citationItems&quot;:[{&quot;id&quot;:&quot;ac219fb3-0997-346a-bffd-e640250869f7&quot;,&quot;itemData&quot;:{&quot;type&quot;:&quot;article-journal&quot;,&quot;id&quot;:&quot;ac219fb3-0997-346a-bffd-e640250869f7&quot;,&quot;title&quot;:&quot;Matplotlib: A 2D graphics environment&quot;,&quot;author&quot;:[{&quot;family&quot;:&quot;Hunter&quot;,&quot;given&quot;:&quot;John D.&quot;,&quot;parse-names&quot;:false,&quot;dropping-particle&quot;:&quot;&quot;,&quot;non-dropping-particle&quot;:&quot;&quot;}],&quot;container-title&quot;:&quot;Computing in Science and Engineering&quot;,&quot;container-title-short&quot;:&quot;Comput Sci Eng&quot;,&quot;accessed&quot;:{&quot;date-parts&quot;:[[2025,4,25]]},&quot;DOI&quot;:&quot;10.1109/MCSE.2007.55&quot;,&quot;ISSN&quot;:&quot;15219615&quot;,&quot;issued&quot;:{&quot;date-parts&quot;:[[2007]]},&quot;page&quot;:&quot;90-95&quot;,&quot;publisher&quot;:&quot;IEEE Computer Society&quot;,&quot;issue&quot;:&quot;3&quot;,&quot;volume&quot;:&quot;9&quot;},&quot;isTemporary&quot;:false}]},{&quot;citationID&quot;:&quot;MENDELEY_CITATION_2aa462b0-1bee-438f-8326-4a0000df8623&quot;,&quot;properties&quot;:{&quot;noteIndex&quot;:0},&quot;isEdited&quot;:false,&quot;manualOverride&quot;:{&quot;isManuallyOverridden&quot;:false,&quot;citeprocText&quot;:&quot;(Hunter, 2007)&quot;,&quot;manualOverrideText&quot;:&quot;&quot;},&quot;citationTag&quot;:&quot;MENDELEY_CITATION_v3_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&quot;,&quot;citationItems&quot;:[{&quot;id&quot;:&quot;ac219fb3-0997-346a-bffd-e640250869f7&quot;,&quot;itemData&quot;:{&quot;type&quot;:&quot;article-journal&quot;,&quot;id&quot;:&quot;ac219fb3-0997-346a-bffd-e640250869f7&quot;,&quot;title&quot;:&quot;Matplotlib: A 2D graphics environment&quot;,&quot;author&quot;:[{&quot;family&quot;:&quot;Hunter&quot;,&quot;given&quot;:&quot;John D.&quot;,&quot;parse-names&quot;:false,&quot;dropping-particle&quot;:&quot;&quot;,&quot;non-dropping-particle&quot;:&quot;&quot;}],&quot;container-title&quot;:&quot;Computing in Science and Engineering&quot;,&quot;container-title-short&quot;:&quot;Comput Sci Eng&quot;,&quot;accessed&quot;:{&quot;date-parts&quot;:[[2025,4,25]]},&quot;DOI&quot;:&quot;10.1109/MCSE.2007.55&quot;,&quot;ISSN&quot;:&quot;15219615&quot;,&quot;issued&quot;:{&quot;date-parts&quot;:[[2007]]},&quot;page&quot;:&quot;90-95&quot;,&quot;publisher&quot;:&quot;IEEE Computer Society&quot;,&quot;issue&quot;:&quot;3&quot;,&quot;volume&quot;:&quot;9&quot;},&quot;isTemporary&quot;:false}]},{&quot;citationID&quot;:&quot;MENDELEY_CITATION_e5541c9a-a9a4-4e33-97de-b0e4f824f514&quot;,&quot;properties&quot;:{&quot;noteIndex&quot;:0},&quot;isEdited&quot;:false,&quot;manualOverride&quot;:{&quot;isManuallyOverridden&quot;:false,&quot;citeprocText&quot;:&quot;(Hunter, 2007)&quot;,&quot;manualOverrideText&quot;:&quot;&quot;},&quot;citationTag&quot;:&quot;MENDELEY_CITATION_v3_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&quot;,&quot;citationItems&quot;:[{&quot;id&quot;:&quot;ac219fb3-0997-346a-bffd-e640250869f7&quot;,&quot;itemData&quot;:{&quot;type&quot;:&quot;article-journal&quot;,&quot;id&quot;:&quot;ac219fb3-0997-346a-bffd-e640250869f7&quot;,&quot;title&quot;:&quot;Matplotlib: A 2D graphics environment&quot;,&quot;author&quot;:[{&quot;family&quot;:&quot;Hunter&quot;,&quot;given&quot;:&quot;John D.&quot;,&quot;parse-names&quot;:false,&quot;dropping-particle&quot;:&quot;&quot;,&quot;non-dropping-particle&quot;:&quot;&quot;}],&quot;container-title&quot;:&quot;Computing in Science and Engineering&quot;,&quot;container-title-short&quot;:&quot;Comput Sci Eng&quot;,&quot;accessed&quot;:{&quot;date-parts&quot;:[[2025,4,25]]},&quot;DOI&quot;:&quot;10.1109/MCSE.2007.55&quot;,&quot;ISSN&quot;:&quot;15219615&quot;,&quot;issued&quot;:{&quot;date-parts&quot;:[[2007]]},&quot;page&quot;:&quot;90-95&quot;,&quot;publisher&quot;:&quot;IEEE Computer Society&quot;,&quot;issue&quot;:&quot;3&quot;,&quot;volume&quot;:&quot;9&quot;},&quot;isTemporary&quot;:false}]},{&quot;citationID&quot;:&quot;MENDELEY_CITATION_3bebebc3-422f-4b1e-85fe-84609d52de8f&quot;,&quot;properties&quot;:{&quot;noteIndex&quot;:0},&quot;isEdited&quot;:false,&quot;manualOverride&quot;:{&quot;isManuallyOverridden&quot;:false,&quot;citeprocText&quot;:&quot;(Hunter, 2007)&quot;,&quot;manualOverrideText&quot;:&quot;&quot;},&quot;citationTag&quot;:&quot;MENDELEY_CITATION_v3_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&quot;,&quot;citationItems&quot;:[{&quot;id&quot;:&quot;ac219fb3-0997-346a-bffd-e640250869f7&quot;,&quot;itemData&quot;:{&quot;type&quot;:&quot;article-journal&quot;,&quot;id&quot;:&quot;ac219fb3-0997-346a-bffd-e640250869f7&quot;,&quot;title&quot;:&quot;Matplotlib: A 2D graphics environment&quot;,&quot;author&quot;:[{&quot;family&quot;:&quot;Hunter&quot;,&quot;given&quot;:&quot;John D.&quot;,&quot;parse-names&quot;:false,&quot;dropping-particle&quot;:&quot;&quot;,&quot;non-dropping-particle&quot;:&quot;&quot;}],&quot;container-title&quot;:&quot;Computing in Science and Engineering&quot;,&quot;container-title-short&quot;:&quot;Comput Sci Eng&quot;,&quot;accessed&quot;:{&quot;date-parts&quot;:[[2025,4,25]]},&quot;DOI&quot;:&quot;10.1109/MCSE.2007.55&quot;,&quot;ISSN&quot;:&quot;15219615&quot;,&quot;issued&quot;:{&quot;date-parts&quot;:[[2007]]},&quot;page&quot;:&quot;90-95&quot;,&quot;publisher&quot;:&quot;IEEE Computer Society&quot;,&quot;issue&quot;:&quot;3&quot;,&quot;volume&quot;:&quot;9&quot;},&quot;isTemporary&quot;:false}]},{&quot;citationID&quot;:&quot;MENDELEY_CITATION_da6c0e3b-e883-4d63-80b8-914455bf7622&quot;,&quot;properties&quot;:{&quot;noteIndex&quot;:0},&quot;isEdited&quot;:false,&quot;manualOverride&quot;:{&quot;isManuallyOverridden&quot;:false,&quot;citeprocText&quot;:&quot;(Hunter, 2007)&quot;,&quot;manualOverrideText&quot;:&quot;&quot;},&quot;citationTag&quot;:&quot;MENDELEY_CITATION_v3_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&quot;,&quot;citationItems&quot;:[{&quot;id&quot;:&quot;ac219fb3-0997-346a-bffd-e640250869f7&quot;,&quot;itemData&quot;:{&quot;type&quot;:&quot;article-journal&quot;,&quot;id&quot;:&quot;ac219fb3-0997-346a-bffd-e640250869f7&quot;,&quot;title&quot;:&quot;Matplotlib: A 2D graphics environment&quot;,&quot;author&quot;:[{&quot;family&quot;:&quot;Hunter&quot;,&quot;given&quot;:&quot;John D.&quot;,&quot;parse-names&quot;:false,&quot;dropping-particle&quot;:&quot;&quot;,&quot;non-dropping-particle&quot;:&quot;&quot;}],&quot;container-title&quot;:&quot;Computing in Science and Engineering&quot;,&quot;container-title-short&quot;:&quot;Comput Sci Eng&quot;,&quot;accessed&quot;:{&quot;date-parts&quot;:[[2025,4,25]]},&quot;DOI&quot;:&quot;10.1109/MCSE.2007.55&quot;,&quot;ISSN&quot;:&quot;15219615&quot;,&quot;issued&quot;:{&quot;date-parts&quot;:[[2007]]},&quot;page&quot;:&quot;90-95&quot;,&quot;publisher&quot;:&quot;IEEE Computer Society&quot;,&quot;issue&quot;:&quot;3&quot;,&quot;volume&quot;:&quot;9&quot;},&quot;isTemporary&quot;:false}]},{&quot;citationID&quot;:&quot;MENDELEY_CITATION_acbc31cc-b15f-448a-a805-46e71ef1756a&quot;,&quot;properties&quot;:{&quot;noteIndex&quot;:0},&quot;isEdited&quot;:false,&quot;manualOverride&quot;:{&quot;isManuallyOverridden&quot;:false,&quot;citeprocText&quot;:&quot;(Hunter, 2007)&quot;,&quot;manualOverrideText&quot;:&quot;&quot;},&quot;citationTag&quot;:&quot;MENDELEY_CITATION_v3_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&quot;,&quot;citationItems&quot;:[{&quot;id&quot;:&quot;ac219fb3-0997-346a-bffd-e640250869f7&quot;,&quot;itemData&quot;:{&quot;type&quot;:&quot;article-journal&quot;,&quot;id&quot;:&quot;ac219fb3-0997-346a-bffd-e640250869f7&quot;,&quot;title&quot;:&quot;Matplotlib: A 2D graphics environment&quot;,&quot;author&quot;:[{&quot;family&quot;:&quot;Hunter&quot;,&quot;given&quot;:&quot;John D.&quot;,&quot;parse-names&quot;:false,&quot;dropping-particle&quot;:&quot;&quot;,&quot;non-dropping-particle&quot;:&quot;&quot;}],&quot;container-title&quot;:&quot;Computing in Science and Engineering&quot;,&quot;container-title-short&quot;:&quot;Comput Sci Eng&quot;,&quot;accessed&quot;:{&quot;date-parts&quot;:[[2025,4,25]]},&quot;DOI&quot;:&quot;10.1109/MCSE.2007.55&quot;,&quot;ISSN&quot;:&quot;15219615&quot;,&quot;issued&quot;:{&quot;date-parts&quot;:[[2007]]},&quot;page&quot;:&quot;90-95&quot;,&quot;publisher&quot;:&quot;IEEE Computer Society&quot;,&quot;issue&quot;:&quot;3&quot;,&quot;volume&quot;:&quot;9&quot;},&quot;isTemporary&quot;:false}]},{&quot;citationID&quot;:&quot;MENDELEY_CITATION_6fa72513-3e7e-4e91-992a-437b5e3e2240&quot;,&quot;properties&quot;:{&quot;noteIndex&quot;:0},&quot;isEdited&quot;:false,&quot;manualOverride&quot;:{&quot;isManuallyOverridden&quot;:false,&quot;citeprocText&quot;:&quot;(Hunter, 2007)&quot;,&quot;manualOverrideText&quot;:&quot;&quot;},&quot;citationTag&quot;:&quot;MENDELEY_CITATION_v3_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&quot;,&quot;citationItems&quot;:[{&quot;id&quot;:&quot;ac219fb3-0997-346a-bffd-e640250869f7&quot;,&quot;itemData&quot;:{&quot;type&quot;:&quot;article-journal&quot;,&quot;id&quot;:&quot;ac219fb3-0997-346a-bffd-e640250869f7&quot;,&quot;title&quot;:&quot;Matplotlib: A 2D graphics environment&quot;,&quot;author&quot;:[{&quot;family&quot;:&quot;Hunter&quot;,&quot;given&quot;:&quot;John D.&quot;,&quot;parse-names&quot;:false,&quot;dropping-particle&quot;:&quot;&quot;,&quot;non-dropping-particle&quot;:&quot;&quot;}],&quot;container-title&quot;:&quot;Computing in Science and Engineering&quot;,&quot;container-title-short&quot;:&quot;Comput Sci Eng&quot;,&quot;accessed&quot;:{&quot;date-parts&quot;:[[2025,4,25]]},&quot;DOI&quot;:&quot;10.1109/MCSE.2007.55&quot;,&quot;ISSN&quot;:&quot;15219615&quot;,&quot;issued&quot;:{&quot;date-parts&quot;:[[2007]]},&quot;page&quot;:&quot;90-95&quot;,&quot;publisher&quot;:&quot;IEEE Computer Society&quot;,&quot;issue&quot;:&quot;3&quot;,&quot;volume&quot;:&quot;9&quot;},&quot;isTemporary&quot;:false}]},{&quot;citationID&quot;:&quot;MENDELEY_CITATION_e6a6fbb4-c0fa-4b13-a4c6-145157ffc1d8&quot;,&quot;properties&quot;:{&quot;noteIndex&quot;:0},&quot;isEdited&quot;:false,&quot;manualOverride&quot;:{&quot;isManuallyOverridden&quot;:false,&quot;citeprocText&quot;:&quot;(Hunter, 2007)&quot;,&quot;manualOverrideText&quot;:&quot;&quot;},&quot;citationTag&quot;:&quot;MENDELEY_CITATION_v3_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&quot;,&quot;citationItems&quot;:[{&quot;id&quot;:&quot;ac219fb3-0997-346a-bffd-e640250869f7&quot;,&quot;itemData&quot;:{&quot;type&quot;:&quot;article-journal&quot;,&quot;id&quot;:&quot;ac219fb3-0997-346a-bffd-e640250869f7&quot;,&quot;title&quot;:&quot;Matplotlib: A 2D graphics environment&quot;,&quot;author&quot;:[{&quot;family&quot;:&quot;Hunter&quot;,&quot;given&quot;:&quot;John D.&quot;,&quot;parse-names&quot;:false,&quot;dropping-particle&quot;:&quot;&quot;,&quot;non-dropping-particle&quot;:&quot;&quot;}],&quot;container-title&quot;:&quot;Computing in Science and Engineering&quot;,&quot;container-title-short&quot;:&quot;Comput Sci Eng&quot;,&quot;accessed&quot;:{&quot;date-parts&quot;:[[2025,4,25]]},&quot;DOI&quot;:&quot;10.1109/MCSE.2007.55&quot;,&quot;ISSN&quot;:&quot;15219615&quot;,&quot;issued&quot;:{&quot;date-parts&quot;:[[2007]]},&quot;page&quot;:&quot;90-95&quot;,&quot;publisher&quot;:&quot;IEEE Computer Society&quot;,&quot;issue&quot;:&quot;3&quot;,&quot;volume&quot;:&quot;9&quot;},&quot;isTemporary&quot;:false}]},{&quot;citationID&quot;:&quot;MENDELEY_CITATION_94d76a28-0f03-41a1-9c56-d0d17a190c25&quot;,&quot;properties&quot;:{&quot;noteIndex&quot;:0},&quot;isEdited&quot;:false,&quot;manualOverride&quot;:{&quot;isManuallyOverridden&quot;:false,&quot;citeprocText&quot;:&quot;(Hunter, 2007)&quot;,&quot;manualOverrideText&quot;:&quot;&quot;},&quot;citationTag&quot;:&quot;MENDELEY_CITATION_v3_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&quot;,&quot;citationItems&quot;:[{&quot;id&quot;:&quot;ac219fb3-0997-346a-bffd-e640250869f7&quot;,&quot;itemData&quot;:{&quot;type&quot;:&quot;article-journal&quot;,&quot;id&quot;:&quot;ac219fb3-0997-346a-bffd-e640250869f7&quot;,&quot;title&quot;:&quot;Matplotlib: A 2D graphics environment&quot;,&quot;author&quot;:[{&quot;family&quot;:&quot;Hunter&quot;,&quot;given&quot;:&quot;John D.&quot;,&quot;parse-names&quot;:false,&quot;dropping-particle&quot;:&quot;&quot;,&quot;non-dropping-particle&quot;:&quot;&quot;}],&quot;container-title&quot;:&quot;Computing in Science and Engineering&quot;,&quot;container-title-short&quot;:&quot;Comput Sci Eng&quot;,&quot;accessed&quot;:{&quot;date-parts&quot;:[[2025,4,25]]},&quot;DOI&quot;:&quot;10.1109/MCSE.2007.55&quot;,&quot;ISSN&quot;:&quot;15219615&quot;,&quot;issued&quot;:{&quot;date-parts&quot;:[[2007]]},&quot;page&quot;:&quot;90-95&quot;,&quot;publisher&quot;:&quot;IEEE Computer Society&quot;,&quot;issue&quot;:&quot;3&quot;,&quot;volume&quot;:&quot;9&quot;},&quot;isTemporary&quot;:false}]},{&quot;citationID&quot;:&quot;MENDELEY_CITATION_82c7582e-a988-4425-983f-f79b1e3bf4e8&quot;,&quot;properties&quot;:{&quot;noteIndex&quot;:0},&quot;isEdited&quot;:false,&quot;manualOverride&quot;:{&quot;isManuallyOverridden&quot;:false,&quot;citeprocText&quot;:&quot;(Hunter, 2007)&quot;,&quot;manualOverrideText&quot;:&quot;&quot;},&quot;citationTag&quot;:&quot;MENDELEY_CITATION_v3_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&quot;,&quot;citationItems&quot;:[{&quot;id&quot;:&quot;ac219fb3-0997-346a-bffd-e640250869f7&quot;,&quot;itemData&quot;:{&quot;type&quot;:&quot;article-journal&quot;,&quot;id&quot;:&quot;ac219fb3-0997-346a-bffd-e640250869f7&quot;,&quot;title&quot;:&quot;Matplotlib: A 2D graphics environment&quot;,&quot;author&quot;:[{&quot;family&quot;:&quot;Hunter&quot;,&quot;given&quot;:&quot;John D.&quot;,&quot;parse-names&quot;:false,&quot;dropping-particle&quot;:&quot;&quot;,&quot;non-dropping-particle&quot;:&quot;&quot;}],&quot;container-title&quot;:&quot;Computing in Science and Engineering&quot;,&quot;container-title-short&quot;:&quot;Comput Sci Eng&quot;,&quot;accessed&quot;:{&quot;date-parts&quot;:[[2025,4,25]]},&quot;DOI&quot;:&quot;10.1109/MCSE.2007.55&quot;,&quot;ISSN&quot;:&quot;15219615&quot;,&quot;issued&quot;:{&quot;date-parts&quot;:[[2007]]},&quot;page&quot;:&quot;90-95&quot;,&quot;publisher&quot;:&quot;IEEE Computer Society&quot;,&quot;issue&quot;:&quot;3&quot;,&quot;volume&quot;:&quot;9&quot;},&quot;isTemporary&quot;:false}]},{&quot;citationID&quot;:&quot;MENDELEY_CITATION_395c289f-2baa-4278-877e-bfb53867fe1a&quot;,&quot;properties&quot;:{&quot;noteIndex&quot;:0},&quot;isEdited&quot;:false,&quot;manualOverride&quot;:{&quot;isManuallyOverridden&quot;:false,&quot;citeprocText&quot;:&quot;(Hunter, 2007)&quot;,&quot;manualOverrideText&quot;:&quot;&quot;},&quot;citationTag&quot;:&quot;MENDELEY_CITATION_v3_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&quot;,&quot;citationItems&quot;:[{&quot;id&quot;:&quot;ac219fb3-0997-346a-bffd-e640250869f7&quot;,&quot;itemData&quot;:{&quot;type&quot;:&quot;article-journal&quot;,&quot;id&quot;:&quot;ac219fb3-0997-346a-bffd-e640250869f7&quot;,&quot;title&quot;:&quot;Matplotlib: A 2D graphics environment&quot;,&quot;author&quot;:[{&quot;family&quot;:&quot;Hunter&quot;,&quot;given&quot;:&quot;John D.&quot;,&quot;parse-names&quot;:false,&quot;dropping-particle&quot;:&quot;&quot;,&quot;non-dropping-particle&quot;:&quot;&quot;}],&quot;container-title&quot;:&quot;Computing in Science and Engineering&quot;,&quot;container-title-short&quot;:&quot;Comput Sci Eng&quot;,&quot;accessed&quot;:{&quot;date-parts&quot;:[[2025,4,25]]},&quot;DOI&quot;:&quot;10.1109/MCSE.2007.55&quot;,&quot;ISSN&quot;:&quot;15219615&quot;,&quot;issued&quot;:{&quot;date-parts&quot;:[[2007]]},&quot;page&quot;:&quot;90-95&quot;,&quot;publisher&quot;:&quot;IEEE Computer Society&quot;,&quot;issue&quot;:&quot;3&quot;,&quot;volume&quot;:&quot;9&quot;},&quot;isTemporary&quot;:false}]},{&quot;citationID&quot;:&quot;MENDELEY_CITATION_5e9ead76-de6f-41dc-a3d6-0e25820142e3&quot;,&quot;properties&quot;:{&quot;noteIndex&quot;:0},&quot;isEdited&quot;:false,&quot;manualOverride&quot;:{&quot;isManuallyOverridden&quot;:false,&quot;citeprocText&quot;:&quot;(Hunter, 2007)&quot;,&quot;manualOverrideText&quot;:&quot;&quot;},&quot;citationTag&quot;:&quot;MENDELEY_CITATION_v3_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&quot;,&quot;citationItems&quot;:[{&quot;id&quot;:&quot;ac219fb3-0997-346a-bffd-e640250869f7&quot;,&quot;itemData&quot;:{&quot;type&quot;:&quot;article-journal&quot;,&quot;id&quot;:&quot;ac219fb3-0997-346a-bffd-e640250869f7&quot;,&quot;title&quot;:&quot;Matplotlib: A 2D graphics environment&quot;,&quot;author&quot;:[{&quot;family&quot;:&quot;Hunter&quot;,&quot;given&quot;:&quot;John D.&quot;,&quot;parse-names&quot;:false,&quot;dropping-particle&quot;:&quot;&quot;,&quot;non-dropping-particle&quot;:&quot;&quot;}],&quot;container-title&quot;:&quot;Computing in Science and Engineering&quot;,&quot;container-title-short&quot;:&quot;Comput Sci Eng&quot;,&quot;accessed&quot;:{&quot;date-parts&quot;:[[2025,4,25]]},&quot;DOI&quot;:&quot;10.1109/MCSE.2007.55&quot;,&quot;ISSN&quot;:&quot;15219615&quot;,&quot;issued&quot;:{&quot;date-parts&quot;:[[2007]]},&quot;page&quot;:&quot;90-95&quot;,&quot;publisher&quot;:&quot;IEEE Computer Society&quot;,&quot;issue&quot;:&quot;3&quot;,&quot;volume&quot;:&quot;9&quot;},&quot;isTemporary&quot;:false}]},{&quot;citationID&quot;:&quot;MENDELEY_CITATION_c066d539-a88b-4adf-ad5a-7cec3b72b7fb&quot;,&quot;properties&quot;:{&quot;noteIndex&quot;:0},&quot;isEdited&quot;:false,&quot;manualOverride&quot;:{&quot;isManuallyOverridden&quot;:false,&quot;citeprocText&quot;:&quot;(Hunter, 2007)&quot;,&quot;manualOverrideText&quot;:&quot;&quot;},&quot;citationTag&quot;:&quot;MENDELEY_CITATION_v3_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&quot;,&quot;citationItems&quot;:[{&quot;id&quot;:&quot;ac219fb3-0997-346a-bffd-e640250869f7&quot;,&quot;itemData&quot;:{&quot;type&quot;:&quot;article-journal&quot;,&quot;id&quot;:&quot;ac219fb3-0997-346a-bffd-e640250869f7&quot;,&quot;title&quot;:&quot;Matplotlib: A 2D graphics environment&quot;,&quot;author&quot;:[{&quot;family&quot;:&quot;Hunter&quot;,&quot;given&quot;:&quot;John D.&quot;,&quot;parse-names&quot;:false,&quot;dropping-particle&quot;:&quot;&quot;,&quot;non-dropping-particle&quot;:&quot;&quot;}],&quot;container-title&quot;:&quot;Computing in Science and Engineering&quot;,&quot;container-title-short&quot;:&quot;Comput Sci Eng&quot;,&quot;accessed&quot;:{&quot;date-parts&quot;:[[2025,4,25]]},&quot;DOI&quot;:&quot;10.1109/MCSE.2007.55&quot;,&quot;ISSN&quot;:&quot;15219615&quot;,&quot;issued&quot;:{&quot;date-parts&quot;:[[2007]]},&quot;page&quot;:&quot;90-95&quot;,&quot;publisher&quot;:&quot;IEEE Computer Society&quot;,&quot;issue&quot;:&quot;3&quot;,&quot;volume&quot;:&quot;9&quot;},&quot;isTemporary&quot;:false}]},{&quot;citationID&quot;:&quot;MENDELEY_CITATION_315061fe-19a5-4954-876b-7644e01c67fb&quot;,&quot;properties&quot;:{&quot;noteIndex&quot;:0},&quot;isEdited&quot;:false,&quot;manualOverride&quot;:{&quot;isManuallyOverridden&quot;:false,&quot;citeprocText&quot;:&quot;(Hunter, 2007)&quot;,&quot;manualOverrideText&quot;:&quot;&quot;},&quot;citationTag&quot;:&quot;MENDELEY_CITATION_v3_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&quot;,&quot;citationItems&quot;:[{&quot;id&quot;:&quot;ac219fb3-0997-346a-bffd-e640250869f7&quot;,&quot;itemData&quot;:{&quot;type&quot;:&quot;article-journal&quot;,&quot;id&quot;:&quot;ac219fb3-0997-346a-bffd-e640250869f7&quot;,&quot;title&quot;:&quot;Matplotlib: A 2D graphics environment&quot;,&quot;author&quot;:[{&quot;family&quot;:&quot;Hunter&quot;,&quot;given&quot;:&quot;John D.&quot;,&quot;parse-names&quot;:false,&quot;dropping-particle&quot;:&quot;&quot;,&quot;non-dropping-particle&quot;:&quot;&quot;}],&quot;container-title&quot;:&quot;Computing in Science and Engineering&quot;,&quot;container-title-short&quot;:&quot;Comput Sci Eng&quot;,&quot;accessed&quot;:{&quot;date-parts&quot;:[[2025,4,25]]},&quot;DOI&quot;:&quot;10.1109/MCSE.2007.55&quot;,&quot;ISSN&quot;:&quot;15219615&quot;,&quot;issued&quot;:{&quot;date-parts&quot;:[[2007]]},&quot;page&quot;:&quot;90-95&quot;,&quot;publisher&quot;:&quot;IEEE Computer Society&quot;,&quot;issue&quot;:&quot;3&quot;,&quot;volume&quot;:&quot;9&quot;},&quot;isTemporary&quot;:false}]},{&quot;citationID&quot;:&quot;MENDELEY_CITATION_e00f4bef-c147-4acd-bf12-510ec8733959&quot;,&quot;properties&quot;:{&quot;noteIndex&quot;:0},&quot;isEdited&quot;:false,&quot;manualOverride&quot;:{&quot;isManuallyOverridden&quot;:false,&quot;citeprocText&quot;:&quot;(Pedregos et al., 2011)&quot;,&quot;manualOverrideText&quot;:&quot;&quot;},&quot;citationTag&quot;:&quot;MENDELEY_CITATION_v3_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&quot;,&quot;citationItems&quot;:[{&quot;id&quot;:&quot;53c5b119-3542-344a-b77d-8a1224785cf2&quot;,&quot;itemData&quot;:{&quot;type&quot;:&quot;article-journal&quot;,&quot;id&quot;:&quot;53c5b119-3542-344a-b77d-8a1224785cf2&quot;,&quot;title&quot;:&quot;Scikit-learn: Machine Learning in Python&quot;,&quot;author&quot;:[{&quot;family&quot;:&quot;Pedregos&quot;,&quot;given&quot;:&quot;Fabian&quot;,&quot;parse-names&quot;:false,&quot;dropping-particle&quot;:&quot;&quot;,&quot;non-dropping-particle&quot;:&quot;&quot;},{&quot;family&quot;:&quot;Michel&quot;,&quot;given&quot;:&quot;Vincent&quot;,&quot;parse-names&quot;:false,&quot;dropping-particle&quot;:&quot;&quot;,&quot;non-dropping-particle&quot;:&quot;&quot;},{&quot;family&quot;:&quot;Grisel&quot;,&quot;given&quot;:&quot;Olivier&quot;,&quot;parse-names&quot;:false,&quot;dropping-particle&quot;:&quot;&quot;,&quot;non-dropping-particle&quot;:&quot;&quot;},{&quot;family&quot;:&quot;Blondel&quot;,&quot;given&quot;:&quot;Mathieu&quot;,&quot;parse-names&quot;:false,&quot;dropping-particle&quot;:&quot;&quot;,&quot;non-dropping-particle&quot;:&quot;&quot;},{&quot;family&quot;:&quot;Prettenhofer&quot;,&quot;given&quot;:&quot;Peter&quot;,&quot;parse-names&quot;:false,&quot;dropping-particle&quot;:&quot;&quot;,&quot;non-dropping-particle&quot;:&quot;&quot;},{&quot;family&quot;:&quot;Weiss&quot;,&quot;given&quot;:&quot;Ron&quot;,&quot;parse-names&quot;:false,&quot;dropping-particle&quot;:&quot;&quot;,&quot;non-dropping-particle&quot;:&quot;&quot;},{&quot;family&quot;:&quot;Vanderplas&quot;,&quot;given&quot;:&quot;Jake&quot;,&quot;parse-names&quot;:false,&quot;dropping-particle&quot;:&quot;&quot;,&quot;non-dropping-particle&quot;:&quot;&quot;},{&quot;family&quot;:&quot;Cournapeau&quot;,&quot;given&quot;:&quot;David&quot;,&quot;parse-names&quot;:false,&quot;dropping-particle&quot;:&quot;&quot;,&quot;non-dropping-particle&quot;:&quot;&quot;},{&quot;family&quot;:&quot;Pedregosa&quot;,&quot;given&quot;:&quot;Fabian&quot;,&quot;parse-names&quot;:false,&quot;dropping-particle&quot;:&quot;&quot;,&quot;non-dropping-particle&quot;:&quot;&quot;},{&quot;family&quot;:&quot;Varoquaux&quot;,&quot;given&quot;:&quot;Gaël&quot;,&quot;parse-names&quot;:false,&quot;dropping-particle&quot;:&quot;&quot;,&quot;non-dropping-particle&quot;:&quot;&quot;},{&quot;family&quot;:&quot;Gramfort&quot;,&quot;given&quot;:&quot;Alexandre&quot;,&quot;parse-names&quot;:false,&quot;dropping-particle&quot;:&quot;&quot;,&quot;non-dropping-particle&quot;:&quot;&quot;},{&quot;family&quot;:&quot;Thirion&quot;,&quot;given&quot;:&quot;Bertrand&quot;,&quot;parse-names&quot;:false,&quot;dropping-particle&quot;:&quot;&quot;,&quot;non-dropping-particle&quot;:&quot;&quot;},{&quot;family&quot;:&quot;Grisel&quot;,&quot;given&quot;:&quot;Olivier&quot;,&quot;parse-names&quot;:false,&quot;dropping-particle&quot;:&quot;&quot;,&quot;non-dropping-particle&quot;:&quot;&quot;},{&quot;family&quot;:&quot;Dubourg&quot;,&quot;given&quot;:&quot;Vincent&quot;,&quot;parse-names&quot;:false,&quot;dropping-particle&quot;:&quot;&quot;,&quot;non-dropping-particle&quot;:&quot;&quot;},{&quot;family&quot;:&quot;Passos&quot;,&quot;given&quot;:&quot;Alexandre&quot;,&quot;parse-names&quot;:false,&quot;dropping-particle&quot;:&quot;&quot;,&quot;non-dropping-particle&quot;:&quot;&quot;},{&quot;family&quot;:&quot;Brucher&quot;,&quot;given&quot;:&quot;Matthieu&quot;,&quot;parse-names&quot;:false,&quot;dropping-particle&quot;:&quot;&quot;,&quot;non-dropping-particle&quot;:&quot;&quot;},{&quot;family&quot;:&quot;Perrot&quot;,&quot;given&quot;:&quot;Matthieu&quot;,&quot;parse-names&quot;:false,&quot;dropping-particle&quot;:&quot;&quot;,&quot;non-dropping-particle&quot;:&quot;&quot;},{&quot;family&quot;:&quot;Duchesnay&quot;,&quot;given&quot;:&quot;FRÉdouard&quot;,&quot;parse-names&quot;:false,&quot;dropping-particle&quot;:&quot;&quot;,&quot;non-dropping-particle&quot;:&quot;&quot;}],&quot;container-title&quot;:&quot;Journal of Machine Learning Research&quot;,&quot;accessed&quot;:{&quot;date-parts&quot;:[[2025,4,25]]},&quot;ISSN&quot;:&quot;1533-7928&quot;,&quot;URL&quot;:&quot;http://jmlr.org/papers/v12/pedregosa11a.html&quot;,&quot;issued&quot;:{&quot;date-parts&quot;:[[2011]]},&quot;page&quot;:&quot;2825-2830&quot;,&quot;abstract&quot;:&quot;Scikit-learn is a Python module integrating a wide range of state-of-the-art machine learning algorithms for medium-scale supervised and unsupervised problems. This package focuses on bringing machine learning to non-specialists using a general-purpose high-level language. Emphasis is put on ease of use, performance, documentation, and API consistency. It has minimal dependencies and is distributed under the simplified BSD license, encouraging its use in both academic and commercial settings. Source code, binaries, and documentation can be downloaded from http://scikit-learn.sourceforge.net.&quot;,&quot;issue&quot;:&quot;85&quot;,&quot;volume&quot;:&quot;12&quot;,&quot;container-title-short&quot;:&quot;&quot;},&quot;isTemporary&quot;:false}]}]"/>
+    <we:property name="MENDELEY_CITATIONS_LOCALE_CODE" value="&quot;en-GB&quot;"/>
+    <we:property name="MENDELEY_CITATIONS_STYLE" value="{&quot;id&quot;:&quot;https://csl.mendeley.com/styles/745970251/iie-harvard-anglia-2025&quot;,&quot;title&quot;:&quot;IIE Harvard Anglia&quot;,&quot;format&quot;:&quot;author-date&quot;,&quot;defaultLocale&quot;:&quot;en-GB&quot;,&quot;isLocaleCodeValid&quot;:true}"/>
+  </we:properties>
+  <we:bindings/>
+  <we:snapshot xmlns:r="http://schemas.openxmlformats.org/officeDocument/2006/relationships"/>
+</we:webextension>
+</file>
+
 <file path=customXml/item1.xml><?xml version="1.0" encoding="utf-8"?>
 <b:Sources xmlns:b="http://schemas.openxmlformats.org/officeDocument/2006/bibliography" xmlns="http://schemas.openxmlformats.org/officeDocument/2006/bibliography" SelectedStyle="\APASixthEditionOfficeOnline.xsl" StyleName="APA" Version="6"/>
 </file>

</xml_diff>